<commit_message>
started the cart component
</commit_message>
<xml_diff>
--- a/Section 8 - Redux.docx
+++ b/Section 8 - Redux.docx
@@ -3681,764 +3681,24 @@
           <w:lang w:val="en-US"/>
         </w:rPr>
       </w:pPr>
-    </w:p>
-    <w:p>
-      <w:pPr>
-        <w:rPr>
-          <w:rFonts w:ascii="Poppins" w:hAnsi="Poppins" w:cs="Poppins"/>
-          <w:sz w:val="18"/>
-          <w:szCs w:val="18"/>
-          <w:lang w:val="en-US"/>
-        </w:rPr>
-      </w:pPr>
-      <w:r>
-        <w:rPr>
-          <w:rFonts w:ascii="Poppins" w:hAnsi="Poppins" w:cs="Poppins"/>
-          <w:sz w:val="18"/>
-          <w:szCs w:val="18"/>
-          <w:lang w:val="en-US"/>
-        </w:rPr>
-        <w:tab/>
-        <w:t xml:space="preserve">118. </w:t>
-      </w:r>
-      <w:proofErr w:type="spellStart"/>
-      <w:r>
-        <w:rPr>
-          <w:rFonts w:ascii="Poppins" w:hAnsi="Poppins" w:cs="Poppins"/>
-          <w:sz w:val="18"/>
-          <w:szCs w:val="18"/>
-          <w:lang w:val="en-US"/>
-        </w:rPr>
-        <w:t>mapDispatchToProps</w:t>
-      </w:r>
-      <w:proofErr w:type="spellEnd"/>
-    </w:p>
-    <w:p>
-      <w:pPr>
-        <w:rPr>
-          <w:rFonts w:ascii="Poppins" w:hAnsi="Poppins" w:cs="Poppins"/>
-          <w:sz w:val="18"/>
-          <w:szCs w:val="18"/>
-          <w:lang w:val="en-US"/>
-        </w:rPr>
-      </w:pPr>
-      <w:r>
-        <w:rPr>
-          <w:rFonts w:ascii="Poppins" w:hAnsi="Poppins" w:cs="Poppins"/>
-          <w:sz w:val="18"/>
-          <w:szCs w:val="18"/>
-          <w:lang w:val="en-US"/>
-        </w:rPr>
-        <w:tab/>
-      </w:r>
-      <w:r>
-        <w:rPr>
-          <w:rFonts w:ascii="Poppins" w:hAnsi="Poppins" w:cs="Poppins"/>
-          <w:sz w:val="18"/>
-          <w:szCs w:val="18"/>
-          <w:lang w:val="en-US"/>
-        </w:rPr>
-        <w:tab/>
-        <w:t>a.</w:t>
-      </w:r>
-      <w:r>
-        <w:rPr>
-          <w:rFonts w:ascii="Poppins" w:hAnsi="Poppins" w:cs="Poppins"/>
-          <w:sz w:val="18"/>
-          <w:szCs w:val="18"/>
-          <w:lang w:val="en-US"/>
-        </w:rPr>
-        <w:t xml:space="preserve"> Update the &lt;App&gt; so that it can update the reducer value base from</w:t>
-      </w:r>
-      <w:r>
-        <w:rPr>
-          <w:rFonts w:ascii="Poppins" w:hAnsi="Poppins" w:cs="Poppins"/>
-          <w:sz w:val="18"/>
-          <w:szCs w:val="18"/>
-          <w:lang w:val="en-US"/>
-        </w:rPr>
-        <w:t xml:space="preserve"> SET_CURRENT_USER of the</w:t>
-      </w:r>
-      <w:r>
-        <w:rPr>
-          <w:rFonts w:ascii="Poppins" w:hAnsi="Poppins" w:cs="Poppins"/>
-          <w:sz w:val="18"/>
-          <w:szCs w:val="18"/>
-          <w:lang w:val="en-US"/>
-        </w:rPr>
-        <w:t xml:space="preserve"> </w:t>
-      </w:r>
-    </w:p>
-    <w:p>
-      <w:pPr>
-        <w:ind w:left="720" w:firstLine="720"/>
-        <w:rPr>
-          <w:rFonts w:ascii="Poppins" w:hAnsi="Poppins" w:cs="Poppins"/>
-          <w:sz w:val="18"/>
-          <w:szCs w:val="18"/>
-          <w:lang w:val="en-US"/>
-        </w:rPr>
-      </w:pPr>
-      <w:r>
-        <w:rPr>
-          <w:rFonts w:ascii="Poppins" w:hAnsi="Poppins" w:cs="Poppins"/>
-          <w:sz w:val="18"/>
-          <w:szCs w:val="18"/>
-          <w:lang w:val="en-US"/>
-        </w:rPr>
-        <w:t>user.actions.js</w:t>
-      </w:r>
-      <w:r>
-        <w:rPr>
-          <w:rFonts w:ascii="Poppins" w:hAnsi="Poppins" w:cs="Poppins"/>
-          <w:sz w:val="18"/>
-          <w:szCs w:val="18"/>
-          <w:lang w:val="en-US"/>
-        </w:rPr>
-        <w:t>.</w:t>
-      </w:r>
-    </w:p>
-    <w:p>
-      <w:pPr>
-        <w:ind w:left="720" w:firstLine="720"/>
-        <w:rPr>
-          <w:rFonts w:ascii="Poppins" w:hAnsi="Poppins" w:cs="Poppins"/>
-          <w:sz w:val="18"/>
-          <w:szCs w:val="18"/>
-          <w:lang w:val="en-US"/>
-        </w:rPr>
-      </w:pPr>
-      <w:r>
-        <w:rPr>
-          <w:rFonts w:ascii="Poppins" w:hAnsi="Poppins" w:cs="Poppins"/>
-          <w:sz w:val="18"/>
-          <w:szCs w:val="18"/>
-          <w:lang w:val="en-US"/>
-        </w:rPr>
-        <w:t>b</w:t>
-      </w:r>
-      <w:r>
-        <w:rPr>
-          <w:rFonts w:ascii="Poppins" w:hAnsi="Poppins" w:cs="Poppins"/>
-          <w:sz w:val="18"/>
-          <w:szCs w:val="18"/>
-          <w:lang w:val="en-US"/>
-        </w:rPr>
-        <w:t xml:space="preserve">. </w:t>
-      </w:r>
-      <w:r>
-        <w:rPr>
-          <w:rFonts w:ascii="Poppins" w:hAnsi="Poppins" w:cs="Poppins"/>
-          <w:sz w:val="18"/>
-          <w:szCs w:val="18"/>
-          <w:lang w:val="en-US"/>
-        </w:rPr>
-        <w:t xml:space="preserve">import </w:t>
-      </w:r>
-      <w:proofErr w:type="gramStart"/>
-      <w:r>
-        <w:rPr>
-          <w:rFonts w:ascii="Poppins" w:hAnsi="Poppins" w:cs="Poppins"/>
-          <w:sz w:val="18"/>
-          <w:szCs w:val="18"/>
-          <w:lang w:val="en-US"/>
-        </w:rPr>
-        <w:t>{ connect</w:t>
-      </w:r>
-      <w:proofErr w:type="gramEnd"/>
-      <w:r>
-        <w:rPr>
-          <w:rFonts w:ascii="Poppins" w:hAnsi="Poppins" w:cs="Poppins"/>
-          <w:sz w:val="18"/>
-          <w:szCs w:val="18"/>
-          <w:lang w:val="en-US"/>
-        </w:rPr>
-        <w:t xml:space="preserve"> } from ‘react-redux’</w:t>
-      </w:r>
-      <w:r>
-        <w:rPr>
-          <w:rFonts w:ascii="Poppins" w:hAnsi="Poppins" w:cs="Poppins"/>
-          <w:sz w:val="18"/>
-          <w:szCs w:val="18"/>
-          <w:lang w:val="en-US"/>
-        </w:rPr>
-        <w:t xml:space="preserve"> &amp; import { </w:t>
-      </w:r>
-      <w:proofErr w:type="spellStart"/>
-      <w:r>
-        <w:rPr>
-          <w:rFonts w:ascii="Poppins" w:hAnsi="Poppins" w:cs="Poppins"/>
-          <w:sz w:val="18"/>
-          <w:szCs w:val="18"/>
-          <w:lang w:val="en-US"/>
-        </w:rPr>
-        <w:t>setCurrentUsr</w:t>
-      </w:r>
-      <w:proofErr w:type="spellEnd"/>
-      <w:r>
-        <w:rPr>
-          <w:rFonts w:ascii="Poppins" w:hAnsi="Poppins" w:cs="Poppins"/>
-          <w:sz w:val="18"/>
-          <w:szCs w:val="18"/>
-          <w:lang w:val="en-US"/>
-        </w:rPr>
-        <w:t xml:space="preserve"> } from ‘./</w:t>
-      </w:r>
-      <w:r>
-        <w:rPr>
-          <w:rFonts w:ascii="Poppins" w:hAnsi="Poppins" w:cs="Poppins"/>
-          <w:sz w:val="18"/>
-          <w:szCs w:val="18"/>
-          <w:lang w:val="en-US"/>
-        </w:rPr>
-        <w:t>redux/</w:t>
-      </w:r>
-      <w:r>
-        <w:rPr>
-          <w:rFonts w:ascii="Poppins" w:hAnsi="Poppins" w:cs="Poppins"/>
-          <w:sz w:val="18"/>
-          <w:szCs w:val="18"/>
-          <w:lang w:val="en-US"/>
-        </w:rPr>
-        <w:t>user/user.actions.js’</w:t>
-      </w:r>
-    </w:p>
-    <w:p>
-      <w:pPr>
-        <w:ind w:left="720" w:firstLine="720"/>
-        <w:rPr>
-          <w:rFonts w:ascii="Poppins" w:hAnsi="Poppins" w:cs="Poppins"/>
-          <w:sz w:val="18"/>
-          <w:szCs w:val="18"/>
-          <w:lang w:val="en-US"/>
-        </w:rPr>
-      </w:pPr>
-      <w:r>
-        <w:rPr>
-          <w:rFonts w:ascii="Poppins" w:hAnsi="Poppins" w:cs="Poppins"/>
-          <w:sz w:val="18"/>
-          <w:szCs w:val="18"/>
-          <w:lang w:val="en-US"/>
-        </w:rPr>
-        <w:t xml:space="preserve">c. export default </w:t>
-      </w:r>
-      <w:proofErr w:type="gramStart"/>
-      <w:r>
-        <w:rPr>
-          <w:rFonts w:ascii="Poppins" w:hAnsi="Poppins" w:cs="Poppins"/>
-          <w:sz w:val="18"/>
-          <w:szCs w:val="18"/>
-          <w:lang w:val="en-US"/>
-        </w:rPr>
-        <w:t>connect(</w:t>
-      </w:r>
-      <w:proofErr w:type="gramEnd"/>
-      <w:r>
-        <w:rPr>
-          <w:rFonts w:ascii="Poppins" w:hAnsi="Poppins" w:cs="Poppins"/>
-          <w:sz w:val="18"/>
-          <w:szCs w:val="18"/>
-          <w:lang w:val="en-US"/>
-        </w:rPr>
-        <w:t xml:space="preserve">null, </w:t>
-      </w:r>
-      <w:proofErr w:type="spellStart"/>
-      <w:r>
-        <w:rPr>
-          <w:rFonts w:ascii="Poppins" w:hAnsi="Poppins" w:cs="Poppins"/>
-          <w:sz w:val="18"/>
-          <w:szCs w:val="18"/>
-          <w:lang w:val="en-US"/>
-        </w:rPr>
-        <w:t>mapDispatchToProps</w:t>
-      </w:r>
-      <w:proofErr w:type="spellEnd"/>
-      <w:r>
-        <w:rPr>
-          <w:rFonts w:ascii="Poppins" w:hAnsi="Poppins" w:cs="Poppins"/>
-          <w:sz w:val="18"/>
-          <w:szCs w:val="18"/>
-          <w:lang w:val="en-US"/>
-        </w:rPr>
-        <w:t xml:space="preserve">)(App) &lt;&lt;&lt; null because the </w:t>
-      </w:r>
-      <w:proofErr w:type="spellStart"/>
-      <w:r>
-        <w:rPr>
-          <w:rFonts w:ascii="Poppins" w:hAnsi="Poppins" w:cs="Poppins"/>
-          <w:sz w:val="18"/>
-          <w:szCs w:val="18"/>
-          <w:lang w:val="en-US"/>
-        </w:rPr>
-        <w:t>currentUser</w:t>
-      </w:r>
-      <w:proofErr w:type="spellEnd"/>
-      <w:r>
-        <w:rPr>
-          <w:rFonts w:ascii="Poppins" w:hAnsi="Poppins" w:cs="Poppins"/>
-          <w:sz w:val="18"/>
-          <w:szCs w:val="18"/>
-          <w:lang w:val="en-US"/>
-        </w:rPr>
-        <w:t xml:space="preserve"> is not needed in </w:t>
-      </w:r>
-    </w:p>
-    <w:p>
-      <w:pPr>
-        <w:ind w:left="1440"/>
-        <w:rPr>
-          <w:rFonts w:ascii="Poppins" w:hAnsi="Poppins" w:cs="Poppins"/>
-          <w:sz w:val="18"/>
-          <w:szCs w:val="18"/>
-          <w:lang w:val="en-US"/>
-        </w:rPr>
-      </w:pPr>
-      <w:r>
-        <w:rPr>
-          <w:rFonts w:ascii="Poppins" w:hAnsi="Poppins" w:cs="Poppins"/>
-          <w:sz w:val="18"/>
-          <w:szCs w:val="18"/>
-          <w:lang w:val="en-US"/>
-        </w:rPr>
-        <w:t>the App</w:t>
-      </w:r>
-    </w:p>
-    <w:p>
-      <w:pPr>
-        <w:ind w:left="1440"/>
-        <w:rPr>
-          <w:rFonts w:ascii="Poppins" w:hAnsi="Poppins" w:cs="Poppins"/>
-          <w:sz w:val="18"/>
-          <w:szCs w:val="18"/>
-          <w:lang w:val="en-US"/>
-        </w:rPr>
-      </w:pPr>
-      <w:r>
-        <w:rPr>
-          <w:rFonts w:ascii="Poppins" w:hAnsi="Poppins" w:cs="Poppins"/>
-          <w:sz w:val="18"/>
-          <w:szCs w:val="18"/>
-          <w:lang w:val="en-US"/>
-        </w:rPr>
-        <w:t xml:space="preserve">d. </w:t>
-      </w:r>
-      <w:proofErr w:type="spellStart"/>
-      <w:r>
-        <w:rPr>
-          <w:rFonts w:ascii="Poppins" w:hAnsi="Poppins" w:cs="Poppins"/>
-          <w:sz w:val="18"/>
-          <w:szCs w:val="18"/>
-          <w:lang w:val="en-US"/>
-        </w:rPr>
-        <w:t>mapDispatchToProps</w:t>
-      </w:r>
-      <w:proofErr w:type="spellEnd"/>
-      <w:r>
-        <w:rPr>
-          <w:rFonts w:ascii="Poppins" w:hAnsi="Poppins" w:cs="Poppins"/>
-          <w:sz w:val="18"/>
-          <w:szCs w:val="18"/>
-          <w:lang w:val="en-US"/>
-        </w:rPr>
-        <w:t xml:space="preserve"> is a function that gets the dispatch property and will return</w:t>
-      </w:r>
-    </w:p>
-    <w:p>
-      <w:pPr>
-        <w:ind w:left="1440"/>
-        <w:rPr>
-          <w:rFonts w:ascii="Poppins" w:hAnsi="Poppins" w:cs="Poppins"/>
-          <w:sz w:val="18"/>
-          <w:szCs w:val="18"/>
-          <w:lang w:val="en-US"/>
-        </w:rPr>
-      </w:pPr>
-      <w:r>
-        <w:rPr>
-          <w:rFonts w:ascii="Poppins" w:hAnsi="Poppins" w:cs="Poppins"/>
-          <w:sz w:val="18"/>
-          <w:szCs w:val="18"/>
-          <w:lang w:val="en-US"/>
-        </w:rPr>
-        <w:t xml:space="preserve">e. </w:t>
-      </w:r>
-      <w:proofErr w:type="spellStart"/>
-      <w:r>
-        <w:rPr>
-          <w:rFonts w:ascii="Poppins" w:hAnsi="Poppins" w:cs="Poppins"/>
-          <w:sz w:val="18"/>
-          <w:szCs w:val="18"/>
-          <w:lang w:val="en-US"/>
-        </w:rPr>
-        <w:t>setCurrentUser</w:t>
-      </w:r>
-      <w:proofErr w:type="spellEnd"/>
-      <w:r>
-        <w:rPr>
-          <w:rFonts w:ascii="Poppins" w:hAnsi="Poppins" w:cs="Poppins"/>
-          <w:sz w:val="18"/>
-          <w:szCs w:val="18"/>
-          <w:lang w:val="en-US"/>
-        </w:rPr>
-        <w:t xml:space="preserve"> can now replace the constructor and </w:t>
-      </w:r>
-      <w:proofErr w:type="spellStart"/>
-      <w:r>
-        <w:rPr>
-          <w:rFonts w:ascii="Poppins" w:hAnsi="Poppins" w:cs="Poppins"/>
-          <w:sz w:val="18"/>
-          <w:szCs w:val="18"/>
-          <w:lang w:val="en-US"/>
-        </w:rPr>
-        <w:t>currentUser</w:t>
-      </w:r>
-      <w:proofErr w:type="spellEnd"/>
-    </w:p>
-    <w:p>
-      <w:pPr>
-        <w:ind w:left="1440"/>
-        <w:rPr>
-          <w:rFonts w:ascii="Poppins" w:hAnsi="Poppins" w:cs="Poppins"/>
-          <w:sz w:val="18"/>
-          <w:szCs w:val="18"/>
-          <w:lang w:val="en-US"/>
-        </w:rPr>
-      </w:pPr>
-      <w:r>
-        <w:rPr>
-          <w:rFonts w:ascii="Poppins" w:hAnsi="Poppins" w:cs="Poppins"/>
-          <w:sz w:val="18"/>
-          <w:szCs w:val="18"/>
-          <w:lang w:val="en-US"/>
-        </w:rPr>
-        <w:t xml:space="preserve">f. replace the </w:t>
-      </w:r>
-      <w:proofErr w:type="spellStart"/>
-      <w:proofErr w:type="gramStart"/>
-      <w:r>
-        <w:rPr>
-          <w:rFonts w:ascii="Poppins" w:hAnsi="Poppins" w:cs="Poppins"/>
-          <w:sz w:val="18"/>
-          <w:szCs w:val="18"/>
-          <w:lang w:val="en-US"/>
-        </w:rPr>
-        <w:t>this.setState</w:t>
-      </w:r>
-      <w:proofErr w:type="spellEnd"/>
-      <w:proofErr w:type="gramEnd"/>
-      <w:r>
-        <w:rPr>
-          <w:rFonts w:ascii="Poppins" w:hAnsi="Poppins" w:cs="Poppins"/>
-          <w:sz w:val="18"/>
-          <w:szCs w:val="18"/>
-          <w:lang w:val="en-US"/>
-        </w:rPr>
-        <w:t xml:space="preserve"> by </w:t>
-      </w:r>
-      <w:proofErr w:type="spellStart"/>
-      <w:r>
-        <w:rPr>
-          <w:rFonts w:ascii="Poppins" w:hAnsi="Poppins" w:cs="Poppins"/>
-          <w:sz w:val="18"/>
-          <w:szCs w:val="18"/>
-          <w:lang w:val="en-US"/>
-        </w:rPr>
-        <w:t>currentUser</w:t>
-      </w:r>
-      <w:proofErr w:type="spellEnd"/>
-    </w:p>
-    <w:p>
-      <w:pPr>
-        <w:ind w:left="1440"/>
-        <w:rPr>
-          <w:rFonts w:ascii="Poppins" w:hAnsi="Poppins" w:cs="Poppins"/>
-          <w:sz w:val="18"/>
-          <w:szCs w:val="18"/>
-          <w:lang w:val="en-US"/>
-        </w:rPr>
-      </w:pPr>
-      <w:r>
-        <w:rPr>
-          <w:rFonts w:ascii="Poppins" w:hAnsi="Poppins" w:cs="Poppins"/>
-          <w:sz w:val="18"/>
-          <w:szCs w:val="18"/>
-          <w:lang w:val="en-US"/>
-        </w:rPr>
-        <w:t xml:space="preserve">g. </w:t>
-      </w:r>
-      <w:proofErr w:type="spellStart"/>
-      <w:r>
-        <w:rPr>
-          <w:rFonts w:ascii="Poppins" w:hAnsi="Poppins" w:cs="Poppins"/>
-          <w:sz w:val="18"/>
-          <w:szCs w:val="18"/>
-          <w:lang w:val="en-US"/>
-        </w:rPr>
-        <w:t>destructure</w:t>
-      </w:r>
-      <w:proofErr w:type="spellEnd"/>
-      <w:r>
-        <w:rPr>
-          <w:rFonts w:ascii="Poppins" w:hAnsi="Poppins" w:cs="Poppins"/>
-          <w:sz w:val="18"/>
-          <w:szCs w:val="18"/>
-          <w:lang w:val="en-US"/>
-        </w:rPr>
-        <w:t xml:space="preserve"> the </w:t>
-      </w:r>
-      <w:r>
-        <w:rPr>
-          <w:rFonts w:ascii="Poppins" w:hAnsi="Poppins" w:cs="Poppins"/>
-          <w:sz w:val="18"/>
-          <w:szCs w:val="18"/>
-          <w:lang w:val="en-US"/>
-        </w:rPr>
-        <w:t xml:space="preserve">const </w:t>
-      </w:r>
-      <w:proofErr w:type="gramStart"/>
-      <w:r>
-        <w:rPr>
-          <w:rFonts w:ascii="Poppins" w:hAnsi="Poppins" w:cs="Poppins"/>
-          <w:sz w:val="18"/>
-          <w:szCs w:val="18"/>
-          <w:lang w:val="en-US"/>
-        </w:rPr>
-        <w:t xml:space="preserve">{ </w:t>
-      </w:r>
-      <w:proofErr w:type="spellStart"/>
-      <w:r>
-        <w:rPr>
-          <w:rFonts w:ascii="Poppins" w:hAnsi="Poppins" w:cs="Poppins"/>
-          <w:sz w:val="18"/>
-          <w:szCs w:val="18"/>
-          <w:lang w:val="en-US"/>
-        </w:rPr>
-        <w:t>setCurrentUser</w:t>
-      </w:r>
-      <w:proofErr w:type="spellEnd"/>
-      <w:proofErr w:type="gramEnd"/>
-      <w:r>
-        <w:rPr>
-          <w:rFonts w:ascii="Poppins" w:hAnsi="Poppins" w:cs="Poppins"/>
-          <w:sz w:val="18"/>
-          <w:szCs w:val="18"/>
-          <w:lang w:val="en-US"/>
-        </w:rPr>
-        <w:t xml:space="preserve"> } = </w:t>
-      </w:r>
-      <w:proofErr w:type="spellStart"/>
-      <w:r>
-        <w:rPr>
-          <w:rFonts w:ascii="Poppins" w:hAnsi="Poppins" w:cs="Poppins"/>
-          <w:sz w:val="18"/>
-          <w:szCs w:val="18"/>
-          <w:lang w:val="en-US"/>
-        </w:rPr>
-        <w:t>this.props</w:t>
-      </w:r>
-      <w:proofErr w:type="spellEnd"/>
-    </w:p>
-    <w:p>
-      <w:pPr>
-        <w:ind w:left="1440"/>
-        <w:rPr>
-          <w:rFonts w:ascii="Poppins" w:hAnsi="Poppins" w:cs="Poppins"/>
-          <w:sz w:val="18"/>
-          <w:szCs w:val="18"/>
-          <w:lang w:val="en-US"/>
-        </w:rPr>
-      </w:pPr>
-      <w:r>
-        <w:rPr>
-          <w:rFonts w:ascii="Poppins" w:hAnsi="Poppins" w:cs="Poppins"/>
-          <w:sz w:val="18"/>
-          <w:szCs w:val="18"/>
-          <w:lang w:val="en-US"/>
-        </w:rPr>
-        <w:t xml:space="preserve">h. </w:t>
-      </w:r>
-      <w:r>
-        <w:rPr>
-          <w:rFonts w:ascii="Poppins" w:hAnsi="Poppins" w:cs="Poppins"/>
-          <w:sz w:val="18"/>
-          <w:szCs w:val="18"/>
-          <w:lang w:val="en-US"/>
-        </w:rPr>
-        <w:t xml:space="preserve">remove the </w:t>
-      </w:r>
-      <w:proofErr w:type="spellStart"/>
-      <w:proofErr w:type="gramStart"/>
-      <w:r>
-        <w:rPr>
-          <w:rFonts w:ascii="Poppins" w:hAnsi="Poppins" w:cs="Poppins"/>
-          <w:sz w:val="18"/>
-          <w:szCs w:val="18"/>
-          <w:lang w:val="en-US"/>
-        </w:rPr>
-        <w:t>this.setState</w:t>
-      </w:r>
-      <w:proofErr w:type="spellEnd"/>
-      <w:proofErr w:type="gramEnd"/>
-      <w:r>
-        <w:rPr>
-          <w:rFonts w:ascii="Poppins" w:hAnsi="Poppins" w:cs="Poppins"/>
-          <w:sz w:val="18"/>
-          <w:szCs w:val="18"/>
-          <w:lang w:val="en-US"/>
-        </w:rPr>
-        <w:t>({</w:t>
-      </w:r>
-      <w:proofErr w:type="spellStart"/>
-      <w:r>
-        <w:rPr>
-          <w:rFonts w:ascii="Poppins" w:hAnsi="Poppins" w:cs="Poppins"/>
-          <w:sz w:val="18"/>
-          <w:szCs w:val="18"/>
-          <w:lang w:val="en-US"/>
-        </w:rPr>
-        <w:t>currentUser:userAuth</w:t>
-      </w:r>
-      <w:proofErr w:type="spellEnd"/>
-      <w:r>
-        <w:rPr>
-          <w:rFonts w:ascii="Poppins" w:hAnsi="Poppins" w:cs="Poppins"/>
-          <w:sz w:val="18"/>
-          <w:szCs w:val="18"/>
-          <w:lang w:val="en-US"/>
-        </w:rPr>
-        <w:t xml:space="preserve">}) &gt;&gt;&gt; </w:t>
-      </w:r>
-      <w:proofErr w:type="spellStart"/>
-      <w:r>
-        <w:rPr>
-          <w:rFonts w:ascii="Poppins" w:hAnsi="Poppins" w:cs="Poppins"/>
-          <w:sz w:val="18"/>
-          <w:szCs w:val="18"/>
-          <w:lang w:val="en-US"/>
-        </w:rPr>
-        <w:t>setCurrentUser</w:t>
-      </w:r>
-      <w:proofErr w:type="spellEnd"/>
-      <w:r>
-        <w:rPr>
-          <w:rFonts w:ascii="Poppins" w:hAnsi="Poppins" w:cs="Poppins"/>
-          <w:sz w:val="18"/>
-          <w:szCs w:val="18"/>
-          <w:lang w:val="en-US"/>
-        </w:rPr>
-        <w:t>(</w:t>
-      </w:r>
-      <w:proofErr w:type="spellStart"/>
-      <w:r>
-        <w:rPr>
-          <w:rFonts w:ascii="Poppins" w:hAnsi="Poppins" w:cs="Poppins"/>
-          <w:sz w:val="18"/>
-          <w:szCs w:val="18"/>
-          <w:lang w:val="en-US"/>
-        </w:rPr>
-        <w:t>userAuth</w:t>
-      </w:r>
-      <w:proofErr w:type="spellEnd"/>
-      <w:r>
-        <w:rPr>
-          <w:rFonts w:ascii="Poppins" w:hAnsi="Poppins" w:cs="Poppins"/>
-          <w:sz w:val="18"/>
-          <w:szCs w:val="18"/>
-          <w:lang w:val="en-US"/>
-        </w:rPr>
-        <w:t>)</w:t>
-      </w:r>
-    </w:p>
-    <w:p>
-      <w:pPr>
-        <w:ind w:left="1440"/>
-        <w:rPr>
-          <w:rFonts w:ascii="Poppins" w:hAnsi="Poppins" w:cs="Poppins"/>
-          <w:sz w:val="18"/>
-          <w:szCs w:val="18"/>
-          <w:lang w:val="en-US"/>
-        </w:rPr>
-      </w:pPr>
-      <w:proofErr w:type="spellStart"/>
-      <w:r>
-        <w:rPr>
-          <w:rFonts w:ascii="Poppins" w:hAnsi="Poppins" w:cs="Poppins"/>
-          <w:sz w:val="18"/>
-          <w:szCs w:val="18"/>
-          <w:lang w:val="en-US"/>
-        </w:rPr>
-        <w:t>i</w:t>
-      </w:r>
-      <w:proofErr w:type="spellEnd"/>
-      <w:r>
-        <w:rPr>
-          <w:rFonts w:ascii="Poppins" w:hAnsi="Poppins" w:cs="Poppins"/>
-          <w:sz w:val="18"/>
-          <w:szCs w:val="18"/>
-          <w:lang w:val="en-US"/>
-        </w:rPr>
-        <w:t xml:space="preserve">. </w:t>
-      </w:r>
-      <w:r>
-        <w:rPr>
-          <w:rFonts w:ascii="Poppins" w:hAnsi="Poppins" w:cs="Poppins"/>
-          <w:sz w:val="18"/>
-          <w:szCs w:val="18"/>
-          <w:lang w:val="en-US"/>
-        </w:rPr>
-        <w:t xml:space="preserve">at this </w:t>
-      </w:r>
-      <w:proofErr w:type="gramStart"/>
-      <w:r>
-        <w:rPr>
-          <w:rFonts w:ascii="Poppins" w:hAnsi="Poppins" w:cs="Poppins"/>
-          <w:sz w:val="18"/>
-          <w:szCs w:val="18"/>
-          <w:lang w:val="en-US"/>
-        </w:rPr>
-        <w:t>point</w:t>
-      </w:r>
-      <w:proofErr w:type="gramEnd"/>
-      <w:r>
-        <w:rPr>
-          <w:rFonts w:ascii="Poppins" w:hAnsi="Poppins" w:cs="Poppins"/>
-          <w:sz w:val="18"/>
-          <w:szCs w:val="18"/>
-          <w:lang w:val="en-US"/>
-        </w:rPr>
-        <w:t xml:space="preserve"> the logger is now displaying the </w:t>
-      </w:r>
-      <w:proofErr w:type="spellStart"/>
-      <w:r>
-        <w:rPr>
-          <w:rFonts w:ascii="Poppins" w:hAnsi="Poppins" w:cs="Poppins"/>
-          <w:sz w:val="18"/>
-          <w:szCs w:val="18"/>
-          <w:lang w:val="en-US"/>
-        </w:rPr>
-        <w:t>actionin</w:t>
-      </w:r>
-      <w:proofErr w:type="spellEnd"/>
-      <w:r>
-        <w:rPr>
-          <w:rFonts w:ascii="Poppins" w:hAnsi="Poppins" w:cs="Poppins"/>
-          <w:sz w:val="18"/>
-          <w:szCs w:val="18"/>
-          <w:lang w:val="en-US"/>
-        </w:rPr>
-        <w:t xml:space="preserve"> the console</w:t>
-      </w:r>
-    </w:p>
-    <w:p>
-      <w:pPr>
-        <w:ind w:left="1440"/>
-        <w:rPr>
-          <w:rFonts w:ascii="Poppins" w:hAnsi="Poppins" w:cs="Poppins"/>
-          <w:sz w:val="18"/>
-          <w:szCs w:val="18"/>
-          <w:lang w:val="en-US"/>
-        </w:rPr>
-      </w:pPr>
+      <w:r>
+        <w:rPr>
+          <w:rFonts w:ascii="Poppins" w:hAnsi="Poppins" w:cs="Poppins"/>
+          <w:sz w:val="18"/>
+          <w:szCs w:val="18"/>
+          <w:lang w:val="en-US"/>
+        </w:rPr>
+        <w:tab/>
+      </w:r>
+      <w:r>
+        <w:rPr>
+          <w:rFonts w:ascii="Poppins" w:hAnsi="Poppins" w:cs="Poppins"/>
+          <w:sz w:val="18"/>
+          <w:szCs w:val="18"/>
+          <w:lang w:val="en-US"/>
+        </w:rPr>
+        <w:tab/>
+      </w:r>
       <w:r>
         <w:rPr>
           <w:rFonts w:ascii="Poppins" w:hAnsi="Poppins" w:cs="Poppins"/>
@@ -4447,10 +3707,10 @@
           <w:lang w:val="en-US"/>
         </w:rPr>
         <w:drawing>
-          <wp:inline distT="0" distB="0" distL="0" distR="0" wp14:anchorId="133FBBF0" wp14:editId="186E36EF">
-            <wp:extent cx="2182546" cy="1198863"/>
-            <wp:effectExtent l="0" t="0" r="1905" b="0"/>
-            <wp:docPr id="6" name="Picture 6"/>
+          <wp:inline distT="0" distB="0" distL="0" distR="0" wp14:anchorId="3763A3FD" wp14:editId="0496F97B">
+            <wp:extent cx="4699000" cy="1587500"/>
+            <wp:effectExtent l="0" t="0" r="0" b="0"/>
+            <wp:docPr id="7" name="Picture 7"/>
             <wp:cNvGraphicFramePr>
               <a:graphicFrameLocks xmlns:a="http://schemas.openxmlformats.org/drawingml/2006/main" noChangeAspect="1"/>
             </wp:cNvGraphicFramePr>
@@ -4470,6 +3730,817 @@
                   <pic:spPr>
                     <a:xfrm>
                       <a:off x="0" y="0"/>
+                      <a:ext cx="4699000" cy="1587500"/>
+                    </a:xfrm>
+                    <a:prstGeom prst="rect">
+                      <a:avLst/>
+                    </a:prstGeom>
+                  </pic:spPr>
+                </pic:pic>
+              </a:graphicData>
+            </a:graphic>
+          </wp:inline>
+        </w:drawing>
+      </w:r>
+    </w:p>
+    <w:p>
+      <w:pPr>
+        <w:rPr>
+          <w:rFonts w:ascii="Poppins" w:hAnsi="Poppins" w:cs="Poppins"/>
+          <w:sz w:val="18"/>
+          <w:szCs w:val="18"/>
+          <w:lang w:val="en-US"/>
+        </w:rPr>
+      </w:pPr>
+    </w:p>
+    <w:p>
+      <w:pPr>
+        <w:rPr>
+          <w:rFonts w:ascii="Poppins" w:hAnsi="Poppins" w:cs="Poppins"/>
+          <w:sz w:val="18"/>
+          <w:szCs w:val="18"/>
+          <w:lang w:val="en-US"/>
+        </w:rPr>
+      </w:pPr>
+      <w:r>
+        <w:rPr>
+          <w:rFonts w:ascii="Poppins" w:hAnsi="Poppins" w:cs="Poppins"/>
+          <w:sz w:val="18"/>
+          <w:szCs w:val="18"/>
+          <w:lang w:val="en-US"/>
+        </w:rPr>
+        <w:tab/>
+        <w:t xml:space="preserve">118. </w:t>
+      </w:r>
+      <w:proofErr w:type="spellStart"/>
+      <w:r>
+        <w:rPr>
+          <w:rFonts w:ascii="Poppins" w:hAnsi="Poppins" w:cs="Poppins"/>
+          <w:sz w:val="18"/>
+          <w:szCs w:val="18"/>
+          <w:lang w:val="en-US"/>
+        </w:rPr>
+        <w:t>mapDispatchToProps</w:t>
+      </w:r>
+      <w:proofErr w:type="spellEnd"/>
+    </w:p>
+    <w:p>
+      <w:pPr>
+        <w:rPr>
+          <w:rFonts w:ascii="Poppins" w:hAnsi="Poppins" w:cs="Poppins"/>
+          <w:sz w:val="18"/>
+          <w:szCs w:val="18"/>
+          <w:lang w:val="en-US"/>
+        </w:rPr>
+      </w:pPr>
+      <w:r>
+        <w:rPr>
+          <w:rFonts w:ascii="Poppins" w:hAnsi="Poppins" w:cs="Poppins"/>
+          <w:sz w:val="18"/>
+          <w:szCs w:val="18"/>
+          <w:lang w:val="en-US"/>
+        </w:rPr>
+        <w:tab/>
+      </w:r>
+      <w:r>
+        <w:rPr>
+          <w:rFonts w:ascii="Poppins" w:hAnsi="Poppins" w:cs="Poppins"/>
+          <w:sz w:val="18"/>
+          <w:szCs w:val="18"/>
+          <w:lang w:val="en-US"/>
+        </w:rPr>
+        <w:tab/>
+        <w:t>a.</w:t>
+      </w:r>
+      <w:r>
+        <w:rPr>
+          <w:rFonts w:ascii="Poppins" w:hAnsi="Poppins" w:cs="Poppins"/>
+          <w:sz w:val="18"/>
+          <w:szCs w:val="18"/>
+          <w:lang w:val="en-US"/>
+        </w:rPr>
+        <w:t xml:space="preserve"> Update the &lt;App&gt; so that it can update the reducer value base from</w:t>
+      </w:r>
+      <w:r>
+        <w:rPr>
+          <w:rFonts w:ascii="Poppins" w:hAnsi="Poppins" w:cs="Poppins"/>
+          <w:sz w:val="18"/>
+          <w:szCs w:val="18"/>
+          <w:lang w:val="en-US"/>
+        </w:rPr>
+        <w:t xml:space="preserve"> SET_CURRENT_USER of the</w:t>
+      </w:r>
+      <w:r>
+        <w:rPr>
+          <w:rFonts w:ascii="Poppins" w:hAnsi="Poppins" w:cs="Poppins"/>
+          <w:sz w:val="18"/>
+          <w:szCs w:val="18"/>
+          <w:lang w:val="en-US"/>
+        </w:rPr>
+        <w:t xml:space="preserve"> </w:t>
+      </w:r>
+    </w:p>
+    <w:p>
+      <w:pPr>
+        <w:ind w:left="720" w:firstLine="720"/>
+        <w:rPr>
+          <w:rFonts w:ascii="Poppins" w:hAnsi="Poppins" w:cs="Poppins"/>
+          <w:sz w:val="18"/>
+          <w:szCs w:val="18"/>
+          <w:lang w:val="en-US"/>
+        </w:rPr>
+      </w:pPr>
+      <w:r>
+        <w:rPr>
+          <w:rFonts w:ascii="Poppins" w:hAnsi="Poppins" w:cs="Poppins"/>
+          <w:sz w:val="18"/>
+          <w:szCs w:val="18"/>
+          <w:lang w:val="en-US"/>
+        </w:rPr>
+        <w:t>user.actions.js</w:t>
+      </w:r>
+      <w:r>
+        <w:rPr>
+          <w:rFonts w:ascii="Poppins" w:hAnsi="Poppins" w:cs="Poppins"/>
+          <w:sz w:val="18"/>
+          <w:szCs w:val="18"/>
+          <w:lang w:val="en-US"/>
+        </w:rPr>
+        <w:t>.</w:t>
+      </w:r>
+    </w:p>
+    <w:p>
+      <w:pPr>
+        <w:ind w:left="720" w:firstLine="720"/>
+        <w:rPr>
+          <w:rFonts w:ascii="Poppins" w:hAnsi="Poppins" w:cs="Poppins"/>
+          <w:sz w:val="18"/>
+          <w:szCs w:val="18"/>
+          <w:lang w:val="en-US"/>
+        </w:rPr>
+      </w:pPr>
+      <w:r>
+        <w:rPr>
+          <w:rFonts w:ascii="Poppins" w:hAnsi="Poppins" w:cs="Poppins"/>
+          <w:sz w:val="18"/>
+          <w:szCs w:val="18"/>
+          <w:lang w:val="en-US"/>
+        </w:rPr>
+        <w:t>b</w:t>
+      </w:r>
+      <w:r>
+        <w:rPr>
+          <w:rFonts w:ascii="Poppins" w:hAnsi="Poppins" w:cs="Poppins"/>
+          <w:sz w:val="18"/>
+          <w:szCs w:val="18"/>
+          <w:lang w:val="en-US"/>
+        </w:rPr>
+        <w:t xml:space="preserve">. </w:t>
+      </w:r>
+      <w:r>
+        <w:rPr>
+          <w:rFonts w:ascii="Poppins" w:hAnsi="Poppins" w:cs="Poppins"/>
+          <w:sz w:val="18"/>
+          <w:szCs w:val="18"/>
+          <w:lang w:val="en-US"/>
+        </w:rPr>
+        <w:t xml:space="preserve">import </w:t>
+      </w:r>
+      <w:proofErr w:type="gramStart"/>
+      <w:r>
+        <w:rPr>
+          <w:rFonts w:ascii="Poppins" w:hAnsi="Poppins" w:cs="Poppins"/>
+          <w:sz w:val="18"/>
+          <w:szCs w:val="18"/>
+          <w:lang w:val="en-US"/>
+        </w:rPr>
+        <w:t>{ connect</w:t>
+      </w:r>
+      <w:proofErr w:type="gramEnd"/>
+      <w:r>
+        <w:rPr>
+          <w:rFonts w:ascii="Poppins" w:hAnsi="Poppins" w:cs="Poppins"/>
+          <w:sz w:val="18"/>
+          <w:szCs w:val="18"/>
+          <w:lang w:val="en-US"/>
+        </w:rPr>
+        <w:t xml:space="preserve"> } from ‘react-redux’</w:t>
+      </w:r>
+      <w:r>
+        <w:rPr>
+          <w:rFonts w:ascii="Poppins" w:hAnsi="Poppins" w:cs="Poppins"/>
+          <w:sz w:val="18"/>
+          <w:szCs w:val="18"/>
+          <w:lang w:val="en-US"/>
+        </w:rPr>
+        <w:t xml:space="preserve"> &amp; import { </w:t>
+      </w:r>
+      <w:proofErr w:type="spellStart"/>
+      <w:r>
+        <w:rPr>
+          <w:rFonts w:ascii="Poppins" w:hAnsi="Poppins" w:cs="Poppins"/>
+          <w:sz w:val="18"/>
+          <w:szCs w:val="18"/>
+          <w:lang w:val="en-US"/>
+        </w:rPr>
+        <w:t>setCurrentUsr</w:t>
+      </w:r>
+      <w:proofErr w:type="spellEnd"/>
+      <w:r>
+        <w:rPr>
+          <w:rFonts w:ascii="Poppins" w:hAnsi="Poppins" w:cs="Poppins"/>
+          <w:sz w:val="18"/>
+          <w:szCs w:val="18"/>
+          <w:lang w:val="en-US"/>
+        </w:rPr>
+        <w:t xml:space="preserve"> } from ‘./</w:t>
+      </w:r>
+      <w:r>
+        <w:rPr>
+          <w:rFonts w:ascii="Poppins" w:hAnsi="Poppins" w:cs="Poppins"/>
+          <w:sz w:val="18"/>
+          <w:szCs w:val="18"/>
+          <w:lang w:val="en-US"/>
+        </w:rPr>
+        <w:t>redux/</w:t>
+      </w:r>
+      <w:r>
+        <w:rPr>
+          <w:rFonts w:ascii="Poppins" w:hAnsi="Poppins" w:cs="Poppins"/>
+          <w:sz w:val="18"/>
+          <w:szCs w:val="18"/>
+          <w:lang w:val="en-US"/>
+        </w:rPr>
+        <w:t>user/user.actions.js’</w:t>
+      </w:r>
+    </w:p>
+    <w:p>
+      <w:pPr>
+        <w:ind w:left="720" w:firstLine="720"/>
+        <w:rPr>
+          <w:rFonts w:ascii="Poppins" w:hAnsi="Poppins" w:cs="Poppins"/>
+          <w:sz w:val="18"/>
+          <w:szCs w:val="18"/>
+          <w:lang w:val="en-US"/>
+        </w:rPr>
+      </w:pPr>
+      <w:r>
+        <w:rPr>
+          <w:rFonts w:ascii="Poppins" w:hAnsi="Poppins" w:cs="Poppins"/>
+          <w:sz w:val="18"/>
+          <w:szCs w:val="18"/>
+          <w:lang w:val="en-US"/>
+        </w:rPr>
+        <w:t xml:space="preserve">c. export default </w:t>
+      </w:r>
+      <w:proofErr w:type="gramStart"/>
+      <w:r>
+        <w:rPr>
+          <w:rFonts w:ascii="Poppins" w:hAnsi="Poppins" w:cs="Poppins"/>
+          <w:sz w:val="18"/>
+          <w:szCs w:val="18"/>
+          <w:lang w:val="en-US"/>
+        </w:rPr>
+        <w:t>connect(</w:t>
+      </w:r>
+      <w:proofErr w:type="gramEnd"/>
+      <w:r>
+        <w:rPr>
+          <w:rFonts w:ascii="Poppins" w:hAnsi="Poppins" w:cs="Poppins"/>
+          <w:sz w:val="18"/>
+          <w:szCs w:val="18"/>
+          <w:lang w:val="en-US"/>
+        </w:rPr>
+        <w:t xml:space="preserve">null, </w:t>
+      </w:r>
+      <w:proofErr w:type="spellStart"/>
+      <w:r>
+        <w:rPr>
+          <w:rFonts w:ascii="Poppins" w:hAnsi="Poppins" w:cs="Poppins"/>
+          <w:sz w:val="18"/>
+          <w:szCs w:val="18"/>
+          <w:lang w:val="en-US"/>
+        </w:rPr>
+        <w:t>mapDispatchToProps</w:t>
+      </w:r>
+      <w:proofErr w:type="spellEnd"/>
+      <w:r>
+        <w:rPr>
+          <w:rFonts w:ascii="Poppins" w:hAnsi="Poppins" w:cs="Poppins"/>
+          <w:sz w:val="18"/>
+          <w:szCs w:val="18"/>
+          <w:lang w:val="en-US"/>
+        </w:rPr>
+        <w:t xml:space="preserve">)(App) &lt;&lt;&lt; null because the </w:t>
+      </w:r>
+      <w:proofErr w:type="spellStart"/>
+      <w:r>
+        <w:rPr>
+          <w:rFonts w:ascii="Poppins" w:hAnsi="Poppins" w:cs="Poppins"/>
+          <w:sz w:val="18"/>
+          <w:szCs w:val="18"/>
+          <w:lang w:val="en-US"/>
+        </w:rPr>
+        <w:t>currentUser</w:t>
+      </w:r>
+      <w:proofErr w:type="spellEnd"/>
+      <w:r>
+        <w:rPr>
+          <w:rFonts w:ascii="Poppins" w:hAnsi="Poppins" w:cs="Poppins"/>
+          <w:sz w:val="18"/>
+          <w:szCs w:val="18"/>
+          <w:lang w:val="en-US"/>
+        </w:rPr>
+        <w:t xml:space="preserve"> is not needed in </w:t>
+      </w:r>
+    </w:p>
+    <w:p>
+      <w:pPr>
+        <w:ind w:left="1440"/>
+        <w:rPr>
+          <w:rFonts w:ascii="Poppins" w:hAnsi="Poppins" w:cs="Poppins"/>
+          <w:sz w:val="18"/>
+          <w:szCs w:val="18"/>
+          <w:lang w:val="en-US"/>
+        </w:rPr>
+      </w:pPr>
+      <w:r>
+        <w:rPr>
+          <w:rFonts w:ascii="Poppins" w:hAnsi="Poppins" w:cs="Poppins"/>
+          <w:sz w:val="18"/>
+          <w:szCs w:val="18"/>
+          <w:lang w:val="en-US"/>
+        </w:rPr>
+        <w:t>the App</w:t>
+      </w:r>
+    </w:p>
+    <w:p>
+      <w:pPr>
+        <w:ind w:left="1440"/>
+        <w:rPr>
+          <w:rFonts w:ascii="Poppins" w:hAnsi="Poppins" w:cs="Poppins"/>
+          <w:sz w:val="18"/>
+          <w:szCs w:val="18"/>
+          <w:lang w:val="en-US"/>
+        </w:rPr>
+      </w:pPr>
+      <w:r>
+        <w:rPr>
+          <w:rFonts w:ascii="Poppins" w:hAnsi="Poppins" w:cs="Poppins"/>
+          <w:sz w:val="18"/>
+          <w:szCs w:val="18"/>
+          <w:lang w:val="en-US"/>
+        </w:rPr>
+        <w:t xml:space="preserve">d. </w:t>
+      </w:r>
+      <w:proofErr w:type="spellStart"/>
+      <w:r>
+        <w:rPr>
+          <w:rFonts w:ascii="Poppins" w:hAnsi="Poppins" w:cs="Poppins"/>
+          <w:sz w:val="18"/>
+          <w:szCs w:val="18"/>
+          <w:lang w:val="en-US"/>
+        </w:rPr>
+        <w:t>mapDispatchToProps</w:t>
+      </w:r>
+      <w:proofErr w:type="spellEnd"/>
+      <w:r>
+        <w:rPr>
+          <w:rFonts w:ascii="Poppins" w:hAnsi="Poppins" w:cs="Poppins"/>
+          <w:sz w:val="18"/>
+          <w:szCs w:val="18"/>
+          <w:lang w:val="en-US"/>
+        </w:rPr>
+        <w:t xml:space="preserve"> is a function that gets the dispatch property and will return</w:t>
+      </w:r>
+    </w:p>
+    <w:p>
+      <w:pPr>
+        <w:ind w:left="1440"/>
+        <w:rPr>
+          <w:rFonts w:ascii="Poppins" w:hAnsi="Poppins" w:cs="Poppins"/>
+          <w:sz w:val="18"/>
+          <w:szCs w:val="18"/>
+          <w:lang w:val="en-US"/>
+        </w:rPr>
+      </w:pPr>
+      <w:r>
+        <w:rPr>
+          <w:rFonts w:ascii="Poppins" w:hAnsi="Poppins" w:cs="Poppins"/>
+          <w:sz w:val="18"/>
+          <w:szCs w:val="18"/>
+          <w:lang w:val="en-US"/>
+        </w:rPr>
+        <w:t xml:space="preserve">e. </w:t>
+      </w:r>
+      <w:proofErr w:type="spellStart"/>
+      <w:r>
+        <w:rPr>
+          <w:rFonts w:ascii="Poppins" w:hAnsi="Poppins" w:cs="Poppins"/>
+          <w:sz w:val="18"/>
+          <w:szCs w:val="18"/>
+          <w:lang w:val="en-US"/>
+        </w:rPr>
+        <w:t>setCurrentUser</w:t>
+      </w:r>
+      <w:proofErr w:type="spellEnd"/>
+      <w:r>
+        <w:rPr>
+          <w:rFonts w:ascii="Poppins" w:hAnsi="Poppins" w:cs="Poppins"/>
+          <w:sz w:val="18"/>
+          <w:szCs w:val="18"/>
+          <w:lang w:val="en-US"/>
+        </w:rPr>
+        <w:t xml:space="preserve"> can now replace the constructor and </w:t>
+      </w:r>
+      <w:proofErr w:type="spellStart"/>
+      <w:r>
+        <w:rPr>
+          <w:rFonts w:ascii="Poppins" w:hAnsi="Poppins" w:cs="Poppins"/>
+          <w:sz w:val="18"/>
+          <w:szCs w:val="18"/>
+          <w:lang w:val="en-US"/>
+        </w:rPr>
+        <w:t>currentUser</w:t>
+      </w:r>
+      <w:proofErr w:type="spellEnd"/>
+    </w:p>
+    <w:p>
+      <w:pPr>
+        <w:ind w:left="1440"/>
+        <w:rPr>
+          <w:rFonts w:ascii="Poppins" w:hAnsi="Poppins" w:cs="Poppins"/>
+          <w:sz w:val="18"/>
+          <w:szCs w:val="18"/>
+          <w:lang w:val="en-US"/>
+        </w:rPr>
+      </w:pPr>
+      <w:r>
+        <w:rPr>
+          <w:rFonts w:ascii="Poppins" w:hAnsi="Poppins" w:cs="Poppins"/>
+          <w:sz w:val="18"/>
+          <w:szCs w:val="18"/>
+          <w:lang w:val="en-US"/>
+        </w:rPr>
+        <w:t xml:space="preserve">f. replace the </w:t>
+      </w:r>
+      <w:proofErr w:type="spellStart"/>
+      <w:proofErr w:type="gramStart"/>
+      <w:r>
+        <w:rPr>
+          <w:rFonts w:ascii="Poppins" w:hAnsi="Poppins" w:cs="Poppins"/>
+          <w:sz w:val="18"/>
+          <w:szCs w:val="18"/>
+          <w:lang w:val="en-US"/>
+        </w:rPr>
+        <w:t>this.setState</w:t>
+      </w:r>
+      <w:proofErr w:type="spellEnd"/>
+      <w:proofErr w:type="gramEnd"/>
+      <w:r>
+        <w:rPr>
+          <w:rFonts w:ascii="Poppins" w:hAnsi="Poppins" w:cs="Poppins"/>
+          <w:sz w:val="18"/>
+          <w:szCs w:val="18"/>
+          <w:lang w:val="en-US"/>
+        </w:rPr>
+        <w:t xml:space="preserve"> by </w:t>
+      </w:r>
+      <w:proofErr w:type="spellStart"/>
+      <w:r>
+        <w:rPr>
+          <w:rFonts w:ascii="Poppins" w:hAnsi="Poppins" w:cs="Poppins"/>
+          <w:sz w:val="18"/>
+          <w:szCs w:val="18"/>
+          <w:lang w:val="en-US"/>
+        </w:rPr>
+        <w:t>currentUser</w:t>
+      </w:r>
+      <w:proofErr w:type="spellEnd"/>
+    </w:p>
+    <w:p>
+      <w:pPr>
+        <w:ind w:left="1440"/>
+        <w:rPr>
+          <w:rFonts w:ascii="Poppins" w:hAnsi="Poppins" w:cs="Poppins"/>
+          <w:sz w:val="18"/>
+          <w:szCs w:val="18"/>
+          <w:lang w:val="en-US"/>
+        </w:rPr>
+      </w:pPr>
+      <w:r>
+        <w:rPr>
+          <w:rFonts w:ascii="Poppins" w:hAnsi="Poppins" w:cs="Poppins"/>
+          <w:sz w:val="18"/>
+          <w:szCs w:val="18"/>
+          <w:lang w:val="en-US"/>
+        </w:rPr>
+        <w:t xml:space="preserve">g. </w:t>
+      </w:r>
+      <w:proofErr w:type="spellStart"/>
+      <w:r>
+        <w:rPr>
+          <w:rFonts w:ascii="Poppins" w:hAnsi="Poppins" w:cs="Poppins"/>
+          <w:sz w:val="18"/>
+          <w:szCs w:val="18"/>
+          <w:lang w:val="en-US"/>
+        </w:rPr>
+        <w:t>destructure</w:t>
+      </w:r>
+      <w:proofErr w:type="spellEnd"/>
+      <w:r>
+        <w:rPr>
+          <w:rFonts w:ascii="Poppins" w:hAnsi="Poppins" w:cs="Poppins"/>
+          <w:sz w:val="18"/>
+          <w:szCs w:val="18"/>
+          <w:lang w:val="en-US"/>
+        </w:rPr>
+        <w:t xml:space="preserve"> the </w:t>
+      </w:r>
+      <w:r>
+        <w:rPr>
+          <w:rFonts w:ascii="Poppins" w:hAnsi="Poppins" w:cs="Poppins"/>
+          <w:sz w:val="18"/>
+          <w:szCs w:val="18"/>
+          <w:lang w:val="en-US"/>
+        </w:rPr>
+        <w:t xml:space="preserve">const </w:t>
+      </w:r>
+      <w:proofErr w:type="gramStart"/>
+      <w:r>
+        <w:rPr>
+          <w:rFonts w:ascii="Poppins" w:hAnsi="Poppins" w:cs="Poppins"/>
+          <w:sz w:val="18"/>
+          <w:szCs w:val="18"/>
+          <w:lang w:val="en-US"/>
+        </w:rPr>
+        <w:t xml:space="preserve">{ </w:t>
+      </w:r>
+      <w:proofErr w:type="spellStart"/>
+      <w:r>
+        <w:rPr>
+          <w:rFonts w:ascii="Poppins" w:hAnsi="Poppins" w:cs="Poppins"/>
+          <w:sz w:val="18"/>
+          <w:szCs w:val="18"/>
+          <w:lang w:val="en-US"/>
+        </w:rPr>
+        <w:t>setCurrentUser</w:t>
+      </w:r>
+      <w:proofErr w:type="spellEnd"/>
+      <w:proofErr w:type="gramEnd"/>
+      <w:r>
+        <w:rPr>
+          <w:rFonts w:ascii="Poppins" w:hAnsi="Poppins" w:cs="Poppins"/>
+          <w:sz w:val="18"/>
+          <w:szCs w:val="18"/>
+          <w:lang w:val="en-US"/>
+        </w:rPr>
+        <w:t xml:space="preserve"> } = </w:t>
+      </w:r>
+      <w:proofErr w:type="spellStart"/>
+      <w:r>
+        <w:rPr>
+          <w:rFonts w:ascii="Poppins" w:hAnsi="Poppins" w:cs="Poppins"/>
+          <w:sz w:val="18"/>
+          <w:szCs w:val="18"/>
+          <w:lang w:val="en-US"/>
+        </w:rPr>
+        <w:t>this.props</w:t>
+      </w:r>
+      <w:proofErr w:type="spellEnd"/>
+    </w:p>
+    <w:p>
+      <w:pPr>
+        <w:ind w:left="1440"/>
+        <w:rPr>
+          <w:rFonts w:ascii="Poppins" w:hAnsi="Poppins" w:cs="Poppins"/>
+          <w:sz w:val="18"/>
+          <w:szCs w:val="18"/>
+          <w:lang w:val="en-US"/>
+        </w:rPr>
+      </w:pPr>
+      <w:r>
+        <w:rPr>
+          <w:rFonts w:ascii="Poppins" w:hAnsi="Poppins" w:cs="Poppins"/>
+          <w:sz w:val="18"/>
+          <w:szCs w:val="18"/>
+          <w:lang w:val="en-US"/>
+        </w:rPr>
+        <w:t xml:space="preserve">h. </w:t>
+      </w:r>
+      <w:r>
+        <w:rPr>
+          <w:rFonts w:ascii="Poppins" w:hAnsi="Poppins" w:cs="Poppins"/>
+          <w:sz w:val="18"/>
+          <w:szCs w:val="18"/>
+          <w:lang w:val="en-US"/>
+        </w:rPr>
+        <w:t xml:space="preserve">remove the </w:t>
+      </w:r>
+      <w:proofErr w:type="spellStart"/>
+      <w:proofErr w:type="gramStart"/>
+      <w:r>
+        <w:rPr>
+          <w:rFonts w:ascii="Poppins" w:hAnsi="Poppins" w:cs="Poppins"/>
+          <w:sz w:val="18"/>
+          <w:szCs w:val="18"/>
+          <w:lang w:val="en-US"/>
+        </w:rPr>
+        <w:t>this.setState</w:t>
+      </w:r>
+      <w:proofErr w:type="spellEnd"/>
+      <w:proofErr w:type="gramEnd"/>
+      <w:r>
+        <w:rPr>
+          <w:rFonts w:ascii="Poppins" w:hAnsi="Poppins" w:cs="Poppins"/>
+          <w:sz w:val="18"/>
+          <w:szCs w:val="18"/>
+          <w:lang w:val="en-US"/>
+        </w:rPr>
+        <w:t>({</w:t>
+      </w:r>
+      <w:proofErr w:type="spellStart"/>
+      <w:r>
+        <w:rPr>
+          <w:rFonts w:ascii="Poppins" w:hAnsi="Poppins" w:cs="Poppins"/>
+          <w:sz w:val="18"/>
+          <w:szCs w:val="18"/>
+          <w:lang w:val="en-US"/>
+        </w:rPr>
+        <w:t>currentUser:userAuth</w:t>
+      </w:r>
+      <w:proofErr w:type="spellEnd"/>
+      <w:r>
+        <w:rPr>
+          <w:rFonts w:ascii="Poppins" w:hAnsi="Poppins" w:cs="Poppins"/>
+          <w:sz w:val="18"/>
+          <w:szCs w:val="18"/>
+          <w:lang w:val="en-US"/>
+        </w:rPr>
+        <w:t xml:space="preserve">}) &gt;&gt;&gt; </w:t>
+      </w:r>
+      <w:proofErr w:type="spellStart"/>
+      <w:r>
+        <w:rPr>
+          <w:rFonts w:ascii="Poppins" w:hAnsi="Poppins" w:cs="Poppins"/>
+          <w:sz w:val="18"/>
+          <w:szCs w:val="18"/>
+          <w:lang w:val="en-US"/>
+        </w:rPr>
+        <w:t>setCurrentUser</w:t>
+      </w:r>
+      <w:proofErr w:type="spellEnd"/>
+      <w:r>
+        <w:rPr>
+          <w:rFonts w:ascii="Poppins" w:hAnsi="Poppins" w:cs="Poppins"/>
+          <w:sz w:val="18"/>
+          <w:szCs w:val="18"/>
+          <w:lang w:val="en-US"/>
+        </w:rPr>
+        <w:t>(</w:t>
+      </w:r>
+      <w:proofErr w:type="spellStart"/>
+      <w:r>
+        <w:rPr>
+          <w:rFonts w:ascii="Poppins" w:hAnsi="Poppins" w:cs="Poppins"/>
+          <w:sz w:val="18"/>
+          <w:szCs w:val="18"/>
+          <w:lang w:val="en-US"/>
+        </w:rPr>
+        <w:t>userAuth</w:t>
+      </w:r>
+      <w:proofErr w:type="spellEnd"/>
+      <w:r>
+        <w:rPr>
+          <w:rFonts w:ascii="Poppins" w:hAnsi="Poppins" w:cs="Poppins"/>
+          <w:sz w:val="18"/>
+          <w:szCs w:val="18"/>
+          <w:lang w:val="en-US"/>
+        </w:rPr>
+        <w:t>)</w:t>
+      </w:r>
+    </w:p>
+    <w:p>
+      <w:pPr>
+        <w:ind w:left="1440"/>
+        <w:rPr>
+          <w:rFonts w:ascii="Poppins" w:hAnsi="Poppins" w:cs="Poppins"/>
+          <w:sz w:val="18"/>
+          <w:szCs w:val="18"/>
+          <w:lang w:val="en-US"/>
+        </w:rPr>
+      </w:pPr>
+      <w:proofErr w:type="spellStart"/>
+      <w:r>
+        <w:rPr>
+          <w:rFonts w:ascii="Poppins" w:hAnsi="Poppins" w:cs="Poppins"/>
+          <w:sz w:val="18"/>
+          <w:szCs w:val="18"/>
+          <w:lang w:val="en-US"/>
+        </w:rPr>
+        <w:t>i</w:t>
+      </w:r>
+      <w:proofErr w:type="spellEnd"/>
+      <w:r>
+        <w:rPr>
+          <w:rFonts w:ascii="Poppins" w:hAnsi="Poppins" w:cs="Poppins"/>
+          <w:sz w:val="18"/>
+          <w:szCs w:val="18"/>
+          <w:lang w:val="en-US"/>
+        </w:rPr>
+        <w:t xml:space="preserve">. </w:t>
+      </w:r>
+      <w:r>
+        <w:rPr>
+          <w:rFonts w:ascii="Poppins" w:hAnsi="Poppins" w:cs="Poppins"/>
+          <w:sz w:val="18"/>
+          <w:szCs w:val="18"/>
+          <w:lang w:val="en-US"/>
+        </w:rPr>
+        <w:t xml:space="preserve">at this </w:t>
+      </w:r>
+      <w:proofErr w:type="gramStart"/>
+      <w:r>
+        <w:rPr>
+          <w:rFonts w:ascii="Poppins" w:hAnsi="Poppins" w:cs="Poppins"/>
+          <w:sz w:val="18"/>
+          <w:szCs w:val="18"/>
+          <w:lang w:val="en-US"/>
+        </w:rPr>
+        <w:t>point</w:t>
+      </w:r>
+      <w:proofErr w:type="gramEnd"/>
+      <w:r>
+        <w:rPr>
+          <w:rFonts w:ascii="Poppins" w:hAnsi="Poppins" w:cs="Poppins"/>
+          <w:sz w:val="18"/>
+          <w:szCs w:val="18"/>
+          <w:lang w:val="en-US"/>
+        </w:rPr>
+        <w:t xml:space="preserve"> the logger is now displaying the </w:t>
+      </w:r>
+      <w:proofErr w:type="spellStart"/>
+      <w:r>
+        <w:rPr>
+          <w:rFonts w:ascii="Poppins" w:hAnsi="Poppins" w:cs="Poppins"/>
+          <w:sz w:val="18"/>
+          <w:szCs w:val="18"/>
+          <w:lang w:val="en-US"/>
+        </w:rPr>
+        <w:t>actionin</w:t>
+      </w:r>
+      <w:proofErr w:type="spellEnd"/>
+      <w:r>
+        <w:rPr>
+          <w:rFonts w:ascii="Poppins" w:hAnsi="Poppins" w:cs="Poppins"/>
+          <w:sz w:val="18"/>
+          <w:szCs w:val="18"/>
+          <w:lang w:val="en-US"/>
+        </w:rPr>
+        <w:t xml:space="preserve"> the console</w:t>
+      </w:r>
+    </w:p>
+    <w:p>
+      <w:pPr>
+        <w:ind w:left="1440"/>
+        <w:rPr>
+          <w:rFonts w:ascii="Poppins" w:hAnsi="Poppins" w:cs="Poppins"/>
+          <w:sz w:val="18"/>
+          <w:szCs w:val="18"/>
+          <w:lang w:val="en-US"/>
+        </w:rPr>
+      </w:pPr>
+      <w:r>
+        <w:rPr>
+          <w:rFonts w:ascii="Poppins" w:hAnsi="Poppins" w:cs="Poppins"/>
+          <w:sz w:val="18"/>
+          <w:szCs w:val="18"/>
+          <w:lang w:val="en-US"/>
+        </w:rPr>
+        <w:drawing>
+          <wp:inline distT="0" distB="0" distL="0" distR="0" wp14:anchorId="133FBBF0" wp14:editId="186E36EF">
+            <wp:extent cx="2182546" cy="1198863"/>
+            <wp:effectExtent l="0" t="0" r="1905" b="0"/>
+            <wp:docPr id="6" name="Picture 6"/>
+            <wp:cNvGraphicFramePr>
+              <a:graphicFrameLocks xmlns:a="http://schemas.openxmlformats.org/drawingml/2006/main" noChangeAspect="1"/>
+            </wp:cNvGraphicFramePr>
+            <a:graphic xmlns:a="http://schemas.openxmlformats.org/drawingml/2006/main">
+              <a:graphicData uri="http://schemas.openxmlformats.org/drawingml/2006/picture">
+                <pic:pic xmlns:pic="http://schemas.openxmlformats.org/drawingml/2006/picture">
+                  <pic:nvPicPr>
+                    <pic:cNvPr id="1" name=""/>
+                    <pic:cNvPicPr/>
+                  </pic:nvPicPr>
+                  <pic:blipFill>
+                    <a:blip r:embed="rId12"/>
+                    <a:stretch>
+                      <a:fillRect/>
+                    </a:stretch>
+                  </pic:blipFill>
+                  <pic:spPr>
+                    <a:xfrm>
+                      <a:off x="0" y="0"/>
                       <a:ext cx="2213420" cy="1215822"/>
                     </a:xfrm>
                     <a:prstGeom prst="rect">
@@ -4485,14 +4556,1788 @@
     </w:p>
     <w:p>
       <w:pPr>
-        <w:ind w:left="1440"/>
-        <w:rPr>
-          <w:rFonts w:ascii="Poppins" w:hAnsi="Poppins" w:cs="Poppins"/>
-          <w:sz w:val="18"/>
-          <w:szCs w:val="18"/>
-          <w:lang w:val="en-US"/>
-        </w:rPr>
-      </w:pPr>
+        <w:rPr>
+          <w:rFonts w:ascii="Poppins" w:hAnsi="Poppins" w:cs="Poppins"/>
+          <w:sz w:val="18"/>
+          <w:szCs w:val="18"/>
+          <w:lang w:val="en-US"/>
+        </w:rPr>
+      </w:pPr>
+    </w:p>
+    <w:p>
+      <w:pPr>
+        <w:rPr>
+          <w:rFonts w:ascii="Poppins" w:hAnsi="Poppins" w:cs="Poppins"/>
+          <w:sz w:val="18"/>
+          <w:szCs w:val="18"/>
+          <w:lang w:val="en-US"/>
+        </w:rPr>
+      </w:pPr>
+    </w:p>
+    <w:p>
+      <w:pPr>
+        <w:rPr>
+          <w:rFonts w:ascii="Poppins" w:hAnsi="Poppins" w:cs="Poppins"/>
+          <w:sz w:val="18"/>
+          <w:szCs w:val="18"/>
+          <w:lang w:val="en-US"/>
+        </w:rPr>
+      </w:pPr>
+      <w:r>
+        <w:rPr>
+          <w:rFonts w:ascii="Poppins" w:hAnsi="Poppins" w:cs="Poppins"/>
+          <w:sz w:val="18"/>
+          <w:szCs w:val="18"/>
+          <w:lang w:val="en-US"/>
+        </w:rPr>
+        <w:tab/>
+        <w:t>119. User Redirect and User Action Type</w:t>
+      </w:r>
+      <w:r>
+        <w:rPr>
+          <w:rFonts w:ascii="Poppins" w:hAnsi="Poppins" w:cs="Poppins"/>
+          <w:sz w:val="18"/>
+          <w:szCs w:val="18"/>
+          <w:lang w:val="en-US"/>
+        </w:rPr>
+        <w:t xml:space="preserve"> – this fir the user not to see the sign in page if there’s a successful </w:t>
+      </w:r>
+      <w:proofErr w:type="spellStart"/>
+      <w:r>
+        <w:rPr>
+          <w:rFonts w:ascii="Poppins" w:hAnsi="Poppins" w:cs="Poppins"/>
+          <w:sz w:val="18"/>
+          <w:szCs w:val="18"/>
+          <w:lang w:val="en-US"/>
+        </w:rPr>
+        <w:t>signin</w:t>
+      </w:r>
+      <w:proofErr w:type="spellEnd"/>
+      <w:r>
+        <w:rPr>
+          <w:rFonts w:ascii="Poppins" w:hAnsi="Poppins" w:cs="Poppins"/>
+          <w:sz w:val="18"/>
+          <w:szCs w:val="18"/>
+          <w:lang w:val="en-US"/>
+        </w:rPr>
+        <w:t>.</w:t>
+      </w:r>
+    </w:p>
+    <w:p>
+      <w:pPr>
+        <w:rPr>
+          <w:rFonts w:ascii="Poppins" w:hAnsi="Poppins" w:cs="Poppins"/>
+          <w:sz w:val="18"/>
+          <w:szCs w:val="18"/>
+          <w:lang w:val="en-US"/>
+        </w:rPr>
+      </w:pPr>
+      <w:r>
+        <w:rPr>
+          <w:rFonts w:ascii="Poppins" w:hAnsi="Poppins" w:cs="Poppins"/>
+          <w:sz w:val="18"/>
+          <w:szCs w:val="18"/>
+          <w:lang w:val="en-US"/>
+        </w:rPr>
+        <w:tab/>
+      </w:r>
+      <w:r>
+        <w:rPr>
+          <w:rFonts w:ascii="Poppins" w:hAnsi="Poppins" w:cs="Poppins"/>
+          <w:sz w:val="18"/>
+          <w:szCs w:val="18"/>
+          <w:lang w:val="en-US"/>
+        </w:rPr>
+        <w:tab/>
+        <w:t xml:space="preserve">a. </w:t>
+      </w:r>
+      <w:r>
+        <w:rPr>
+          <w:rFonts w:ascii="Poppins" w:hAnsi="Poppins" w:cs="Poppins"/>
+          <w:sz w:val="18"/>
+          <w:szCs w:val="18"/>
+          <w:lang w:val="en-US"/>
+        </w:rPr>
+        <w:t>2 items needed:</w:t>
+      </w:r>
+    </w:p>
+    <w:p>
+      <w:pPr>
+        <w:ind w:left="1440" w:firstLine="720"/>
+        <w:rPr>
+          <w:rFonts w:ascii="Poppins" w:hAnsi="Poppins" w:cs="Poppins"/>
+          <w:sz w:val="18"/>
+          <w:szCs w:val="18"/>
+          <w:lang w:val="en-US"/>
+        </w:rPr>
+      </w:pPr>
+      <w:r>
+        <w:rPr>
+          <w:rFonts w:ascii="Poppins" w:hAnsi="Poppins" w:cs="Poppins"/>
+          <w:sz w:val="18"/>
+          <w:szCs w:val="18"/>
+          <w:lang w:val="en-US"/>
+        </w:rPr>
+        <w:t xml:space="preserve">i. </w:t>
+      </w:r>
+      <w:r>
+        <w:rPr>
+          <w:rFonts w:ascii="Poppins" w:hAnsi="Poppins" w:cs="Poppins"/>
+          <w:sz w:val="18"/>
+          <w:szCs w:val="18"/>
+          <w:lang w:val="en-US"/>
+        </w:rPr>
+        <w:t xml:space="preserve">At App.js, import </w:t>
+      </w:r>
+      <w:proofErr w:type="gramStart"/>
+      <w:r>
+        <w:rPr>
+          <w:rFonts w:ascii="Poppins" w:hAnsi="Poppins" w:cs="Poppins"/>
+          <w:sz w:val="18"/>
+          <w:szCs w:val="18"/>
+          <w:lang w:val="en-US"/>
+        </w:rPr>
+        <w:t>{ Redirect</w:t>
+      </w:r>
+      <w:proofErr w:type="gramEnd"/>
+      <w:r>
+        <w:rPr>
+          <w:rFonts w:ascii="Poppins" w:hAnsi="Poppins" w:cs="Poppins"/>
+          <w:sz w:val="18"/>
+          <w:szCs w:val="18"/>
+          <w:lang w:val="en-US"/>
+        </w:rPr>
+        <w:t xml:space="preserve"> } from ‘react-router-</w:t>
+      </w:r>
+      <w:proofErr w:type="spellStart"/>
+      <w:r>
+        <w:rPr>
+          <w:rFonts w:ascii="Poppins" w:hAnsi="Poppins" w:cs="Poppins"/>
+          <w:sz w:val="18"/>
+          <w:szCs w:val="18"/>
+          <w:lang w:val="en-US"/>
+        </w:rPr>
+        <w:t>dom</w:t>
+      </w:r>
+      <w:proofErr w:type="spellEnd"/>
+    </w:p>
+    <w:p>
+      <w:pPr>
+        <w:ind w:left="1440" w:firstLine="720"/>
+        <w:rPr>
+          <w:rFonts w:ascii="Poppins" w:hAnsi="Poppins" w:cs="Poppins"/>
+          <w:sz w:val="18"/>
+          <w:szCs w:val="18"/>
+          <w:lang w:val="en-US"/>
+        </w:rPr>
+      </w:pPr>
+      <w:r>
+        <w:rPr>
+          <w:rFonts w:ascii="Poppins" w:hAnsi="Poppins" w:cs="Poppins"/>
+          <w:sz w:val="18"/>
+          <w:szCs w:val="18"/>
+          <w:lang w:val="en-US"/>
+        </w:rPr>
+        <w:t>II. the user from root.reducer.js</w:t>
+      </w:r>
+    </w:p>
+    <w:p>
+      <w:pPr>
+        <w:ind w:left="1440" w:firstLine="720"/>
+        <w:rPr>
+          <w:rFonts w:ascii="Poppins" w:hAnsi="Poppins" w:cs="Poppins"/>
+          <w:sz w:val="18"/>
+          <w:szCs w:val="18"/>
+          <w:lang w:val="en-US"/>
+        </w:rPr>
+      </w:pPr>
+      <w:r>
+        <w:rPr>
+          <w:rFonts w:ascii="Poppins" w:hAnsi="Poppins" w:cs="Poppins"/>
+          <w:sz w:val="18"/>
+          <w:szCs w:val="18"/>
+          <w:lang w:val="en-US"/>
+        </w:rPr>
+        <w:tab/>
+        <w:t xml:space="preserve">1. use </w:t>
+      </w:r>
+      <w:proofErr w:type="spellStart"/>
+      <w:r>
+        <w:rPr>
+          <w:rFonts w:ascii="Poppins" w:hAnsi="Poppins" w:cs="Poppins"/>
+          <w:sz w:val="18"/>
+          <w:szCs w:val="18"/>
+          <w:lang w:val="en-US"/>
+        </w:rPr>
+        <w:t>mapStateToProps</w:t>
+      </w:r>
+      <w:proofErr w:type="spellEnd"/>
+      <w:r>
+        <w:rPr>
+          <w:rFonts w:ascii="Poppins" w:hAnsi="Poppins" w:cs="Poppins"/>
+          <w:sz w:val="18"/>
+          <w:szCs w:val="18"/>
+          <w:lang w:val="en-US"/>
+        </w:rPr>
+        <w:t xml:space="preserve"> = </w:t>
+      </w:r>
+      <w:proofErr w:type="gramStart"/>
+      <w:r>
+        <w:rPr>
+          <w:rFonts w:ascii="Poppins" w:hAnsi="Poppins" w:cs="Poppins"/>
+          <w:sz w:val="18"/>
+          <w:szCs w:val="18"/>
+          <w:lang w:val="en-US"/>
+        </w:rPr>
+        <w:t>({ user</w:t>
+      </w:r>
+      <w:proofErr w:type="gramEnd"/>
+      <w:r>
+        <w:rPr>
+          <w:rFonts w:ascii="Poppins" w:hAnsi="Poppins" w:cs="Poppins"/>
+          <w:sz w:val="18"/>
+          <w:szCs w:val="18"/>
+          <w:lang w:val="en-US"/>
+        </w:rPr>
+        <w:t xml:space="preserve"> }) =&gt; ({ </w:t>
+      </w:r>
+      <w:proofErr w:type="spellStart"/>
+      <w:r>
+        <w:rPr>
+          <w:rFonts w:ascii="Poppins" w:hAnsi="Poppins" w:cs="Poppins"/>
+          <w:sz w:val="18"/>
+          <w:szCs w:val="18"/>
+          <w:lang w:val="en-US"/>
+        </w:rPr>
+        <w:t>currentUser</w:t>
+      </w:r>
+      <w:proofErr w:type="spellEnd"/>
+      <w:r>
+        <w:rPr>
+          <w:rFonts w:ascii="Poppins" w:hAnsi="Poppins" w:cs="Poppins"/>
+          <w:sz w:val="18"/>
+          <w:szCs w:val="18"/>
+          <w:lang w:val="en-US"/>
+        </w:rPr>
+        <w:t xml:space="preserve">: </w:t>
+      </w:r>
+      <w:proofErr w:type="spellStart"/>
+      <w:r>
+        <w:rPr>
+          <w:rFonts w:ascii="Poppins" w:hAnsi="Poppins" w:cs="Poppins"/>
+          <w:sz w:val="18"/>
+          <w:szCs w:val="18"/>
+          <w:lang w:val="en-US"/>
+        </w:rPr>
+        <w:t>user.currentUser</w:t>
+      </w:r>
+      <w:proofErr w:type="spellEnd"/>
+      <w:r>
+        <w:rPr>
+          <w:rFonts w:ascii="Poppins" w:hAnsi="Poppins" w:cs="Poppins"/>
+          <w:sz w:val="18"/>
+          <w:szCs w:val="18"/>
+          <w:lang w:val="en-US"/>
+        </w:rPr>
+        <w:t xml:space="preserve"> })</w:t>
+      </w:r>
+    </w:p>
+    <w:p>
+      <w:pPr>
+        <w:ind w:left="1440" w:firstLine="720"/>
+        <w:rPr>
+          <w:rFonts w:ascii="Poppins" w:hAnsi="Poppins" w:cs="Poppins"/>
+          <w:sz w:val="18"/>
+          <w:szCs w:val="18"/>
+          <w:lang w:val="en-US"/>
+        </w:rPr>
+      </w:pPr>
+      <w:r>
+        <w:rPr>
+          <w:rFonts w:ascii="Poppins" w:hAnsi="Poppins" w:cs="Poppins"/>
+          <w:sz w:val="18"/>
+          <w:szCs w:val="18"/>
+          <w:lang w:val="en-US"/>
+        </w:rPr>
+        <w:tab/>
+        <w:t>2. this will grant access and get the state</w:t>
+      </w:r>
+    </w:p>
+    <w:p>
+      <w:pPr>
+        <w:rPr>
+          <w:rFonts w:ascii="Poppins" w:hAnsi="Poppins" w:cs="Poppins"/>
+          <w:sz w:val="18"/>
+          <w:szCs w:val="18"/>
+          <w:lang w:val="en-US"/>
+        </w:rPr>
+      </w:pPr>
+      <w:r>
+        <w:rPr>
+          <w:rFonts w:ascii="Poppins" w:hAnsi="Poppins" w:cs="Poppins"/>
+          <w:sz w:val="18"/>
+          <w:szCs w:val="18"/>
+          <w:lang w:val="en-US"/>
+        </w:rPr>
+        <w:tab/>
+      </w:r>
+      <w:r>
+        <w:rPr>
+          <w:rFonts w:ascii="Poppins" w:hAnsi="Poppins" w:cs="Poppins"/>
+          <w:sz w:val="18"/>
+          <w:szCs w:val="18"/>
+          <w:lang w:val="en-US"/>
+        </w:rPr>
+        <w:tab/>
+      </w:r>
+      <w:proofErr w:type="spellStart"/>
+      <w:r>
+        <w:rPr>
+          <w:rFonts w:ascii="Poppins" w:hAnsi="Poppins" w:cs="Poppins"/>
+          <w:sz w:val="18"/>
+          <w:szCs w:val="18"/>
+          <w:lang w:val="en-US"/>
+        </w:rPr>
+        <w:t>b</w:t>
+      </w:r>
+      <w:proofErr w:type="spellEnd"/>
+      <w:r>
+        <w:rPr>
+          <w:rFonts w:ascii="Poppins" w:hAnsi="Poppins" w:cs="Poppins"/>
+          <w:sz w:val="18"/>
+          <w:szCs w:val="18"/>
+          <w:lang w:val="en-US"/>
+        </w:rPr>
+        <w:t xml:space="preserve">. </w:t>
+      </w:r>
+      <w:proofErr w:type="gramStart"/>
+      <w:r>
+        <w:rPr>
+          <w:rFonts w:ascii="Poppins" w:hAnsi="Poppins" w:cs="Poppins"/>
+          <w:sz w:val="18"/>
+          <w:szCs w:val="18"/>
+          <w:lang w:val="en-US"/>
+        </w:rPr>
+        <w:t>use</w:t>
+      </w:r>
+      <w:proofErr w:type="gramEnd"/>
+      <w:r>
+        <w:rPr>
+          <w:rFonts w:ascii="Poppins" w:hAnsi="Poppins" w:cs="Poppins"/>
+          <w:sz w:val="18"/>
+          <w:szCs w:val="18"/>
+          <w:lang w:val="en-US"/>
+        </w:rPr>
+        <w:t xml:space="preserve"> the ternary operation to evaluate the presence or absence of </w:t>
+      </w:r>
+      <w:proofErr w:type="spellStart"/>
+      <w:r>
+        <w:rPr>
+          <w:rFonts w:ascii="Poppins" w:hAnsi="Poppins" w:cs="Poppins"/>
+          <w:sz w:val="18"/>
+          <w:szCs w:val="18"/>
+          <w:lang w:val="en-US"/>
+        </w:rPr>
+        <w:t>currentUser</w:t>
+      </w:r>
+      <w:proofErr w:type="spellEnd"/>
+      <w:r>
+        <w:rPr>
+          <w:rFonts w:ascii="Poppins" w:hAnsi="Poppins" w:cs="Poppins"/>
+          <w:sz w:val="18"/>
+          <w:szCs w:val="18"/>
+          <w:lang w:val="en-US"/>
+        </w:rPr>
+        <w:t xml:space="preserve"> and use the render function </w:t>
+      </w:r>
+    </w:p>
+    <w:p>
+      <w:pPr>
+        <w:ind w:left="720" w:firstLine="720"/>
+        <w:rPr>
+          <w:rFonts w:ascii="Poppins" w:hAnsi="Poppins" w:cs="Poppins"/>
+          <w:sz w:val="18"/>
+          <w:szCs w:val="18"/>
+          <w:lang w:val="en-US"/>
+        </w:rPr>
+      </w:pPr>
+      <w:r>
+        <w:rPr>
+          <w:rFonts w:ascii="Poppins" w:hAnsi="Poppins" w:cs="Poppins"/>
+          <w:sz w:val="18"/>
+          <w:szCs w:val="18"/>
+          <w:lang w:val="en-US"/>
+        </w:rPr>
+        <w:t>to invoke what component needs to be rendered.</w:t>
+      </w:r>
+      <w:r>
+        <w:rPr>
+          <w:rFonts w:ascii="Poppins" w:hAnsi="Poppins" w:cs="Poppins"/>
+          <w:sz w:val="18"/>
+          <w:szCs w:val="18"/>
+          <w:lang w:val="en-US"/>
+        </w:rPr>
+        <w:t xml:space="preserve"> Do this at the &lt;Route component={</w:t>
+      </w:r>
+      <w:proofErr w:type="spellStart"/>
+      <w:r>
+        <w:rPr>
+          <w:rFonts w:ascii="Poppins" w:hAnsi="Poppins" w:cs="Poppins"/>
+          <w:sz w:val="18"/>
+          <w:szCs w:val="18"/>
+          <w:lang w:val="en-US"/>
+        </w:rPr>
+        <w:t>SigninAndSignupPage</w:t>
+      </w:r>
+      <w:proofErr w:type="spellEnd"/>
+      <w:r>
+        <w:rPr>
+          <w:rFonts w:ascii="Poppins" w:hAnsi="Poppins" w:cs="Poppins"/>
+          <w:sz w:val="18"/>
+          <w:szCs w:val="18"/>
+          <w:lang w:val="en-US"/>
+        </w:rPr>
+        <w:t>}&gt;</w:t>
+      </w:r>
+    </w:p>
+    <w:p>
+      <w:pPr>
+        <w:ind w:left="720" w:firstLine="720"/>
+        <w:rPr>
+          <w:rFonts w:ascii="Poppins" w:hAnsi="Poppins" w:cs="Poppins"/>
+          <w:sz w:val="18"/>
+          <w:szCs w:val="18"/>
+          <w:lang w:val="en-US"/>
+        </w:rPr>
+      </w:pPr>
+      <w:r>
+        <w:rPr>
+          <w:rFonts w:ascii="Poppins" w:hAnsi="Poppins" w:cs="Poppins"/>
+          <w:sz w:val="18"/>
+          <w:szCs w:val="18"/>
+          <w:lang w:val="en-US"/>
+        </w:rPr>
+        <w:drawing>
+          <wp:inline distT="0" distB="0" distL="0" distR="0" wp14:anchorId="330DF517" wp14:editId="2DD18E4A">
+            <wp:extent cx="6128542" cy="414770"/>
+            <wp:effectExtent l="0" t="0" r="0" b="4445"/>
+            <wp:docPr id="10" name="Picture 10"/>
+            <wp:cNvGraphicFramePr>
+              <a:graphicFrameLocks xmlns:a="http://schemas.openxmlformats.org/drawingml/2006/main" noChangeAspect="1"/>
+            </wp:cNvGraphicFramePr>
+            <a:graphic xmlns:a="http://schemas.openxmlformats.org/drawingml/2006/main">
+              <a:graphicData uri="http://schemas.openxmlformats.org/drawingml/2006/picture">
+                <pic:pic xmlns:pic="http://schemas.openxmlformats.org/drawingml/2006/picture">
+                  <pic:nvPicPr>
+                    <pic:cNvPr id="1" name=""/>
+                    <pic:cNvPicPr/>
+                  </pic:nvPicPr>
+                  <pic:blipFill>
+                    <a:blip r:embed="rId13"/>
+                    <a:stretch>
+                      <a:fillRect/>
+                    </a:stretch>
+                  </pic:blipFill>
+                  <pic:spPr>
+                    <a:xfrm>
+                      <a:off x="0" y="0"/>
+                      <a:ext cx="6223798" cy="421217"/>
+                    </a:xfrm>
+                    <a:prstGeom prst="rect">
+                      <a:avLst/>
+                    </a:prstGeom>
+                  </pic:spPr>
+                </pic:pic>
+              </a:graphicData>
+            </a:graphic>
+          </wp:inline>
+        </w:drawing>
+      </w:r>
+    </w:p>
+    <w:p>
+      <w:pPr>
+        <w:rPr>
+          <w:rFonts w:ascii="Poppins" w:hAnsi="Poppins" w:cs="Poppins"/>
+          <w:sz w:val="18"/>
+          <w:szCs w:val="18"/>
+          <w:lang w:val="en-US"/>
+        </w:rPr>
+      </w:pPr>
+    </w:p>
+    <w:p>
+      <w:pPr>
+        <w:rPr>
+          <w:rFonts w:ascii="Poppins" w:hAnsi="Poppins" w:cs="Poppins"/>
+          <w:sz w:val="18"/>
+          <w:szCs w:val="18"/>
+          <w:lang w:val="en-US"/>
+        </w:rPr>
+      </w:pPr>
+      <w:r>
+        <w:rPr>
+          <w:rFonts w:ascii="Poppins" w:hAnsi="Poppins" w:cs="Poppins"/>
+          <w:sz w:val="18"/>
+          <w:szCs w:val="18"/>
+          <w:lang w:val="en-US"/>
+        </w:rPr>
+        <w:tab/>
+      </w:r>
+      <w:r>
+        <w:rPr>
+          <w:rFonts w:ascii="Poppins" w:hAnsi="Poppins" w:cs="Poppins"/>
+          <w:sz w:val="18"/>
+          <w:szCs w:val="18"/>
+          <w:lang w:val="en-US"/>
+        </w:rPr>
+        <w:tab/>
+        <w:t xml:space="preserve">c. </w:t>
+      </w:r>
+      <w:r>
+        <w:rPr>
+          <w:rFonts w:ascii="Poppins" w:hAnsi="Poppins" w:cs="Poppins"/>
+          <w:sz w:val="18"/>
+          <w:szCs w:val="18"/>
+          <w:lang w:val="en-US"/>
+        </w:rPr>
+        <w:t xml:space="preserve">Replace the null by </w:t>
+      </w:r>
+      <w:proofErr w:type="spellStart"/>
+      <w:r>
+        <w:rPr>
+          <w:rFonts w:ascii="Poppins" w:hAnsi="Poppins" w:cs="Poppins"/>
+          <w:sz w:val="18"/>
+          <w:szCs w:val="18"/>
+          <w:lang w:val="en-US"/>
+        </w:rPr>
+        <w:t>ma</w:t>
+      </w:r>
+      <w:r>
+        <w:rPr>
+          <w:rFonts w:ascii="Poppins" w:hAnsi="Poppins" w:cs="Poppins"/>
+          <w:sz w:val="18"/>
+          <w:szCs w:val="18"/>
+          <w:lang w:val="en-US"/>
+        </w:rPr>
+        <w:t>p</w:t>
+      </w:r>
+      <w:r>
+        <w:rPr>
+          <w:rFonts w:ascii="Poppins" w:hAnsi="Poppins" w:cs="Poppins"/>
+          <w:sz w:val="18"/>
+          <w:szCs w:val="18"/>
+          <w:lang w:val="en-US"/>
+        </w:rPr>
+        <w:t>StateToProps</w:t>
+      </w:r>
+      <w:proofErr w:type="spellEnd"/>
+      <w:r>
+        <w:rPr>
+          <w:rFonts w:ascii="Poppins" w:hAnsi="Poppins" w:cs="Poppins"/>
+          <w:sz w:val="18"/>
+          <w:szCs w:val="18"/>
+          <w:lang w:val="en-US"/>
+        </w:rPr>
+        <w:t xml:space="preserve"> to </w:t>
+      </w:r>
+      <w:proofErr w:type="gramStart"/>
+      <w:r>
+        <w:rPr>
+          <w:rFonts w:ascii="Poppins" w:hAnsi="Poppins" w:cs="Poppins"/>
+          <w:sz w:val="18"/>
+          <w:szCs w:val="18"/>
+          <w:lang w:val="en-US"/>
+        </w:rPr>
+        <w:t>connect(</w:t>
+      </w:r>
+      <w:proofErr w:type="spellStart"/>
+      <w:proofErr w:type="gramEnd"/>
+      <w:r>
+        <w:rPr>
+          <w:rFonts w:ascii="Poppins" w:hAnsi="Poppins" w:cs="Poppins"/>
+          <w:sz w:val="18"/>
+          <w:szCs w:val="18"/>
+          <w:lang w:val="en-US"/>
+        </w:rPr>
+        <w:t>mapStateToProps</w:t>
+      </w:r>
+      <w:proofErr w:type="spellEnd"/>
+      <w:r>
+        <w:rPr>
+          <w:rFonts w:ascii="Poppins" w:hAnsi="Poppins" w:cs="Poppins"/>
+          <w:sz w:val="18"/>
+          <w:szCs w:val="18"/>
+          <w:lang w:val="en-US"/>
+        </w:rPr>
+        <w:t xml:space="preserve">, </w:t>
+      </w:r>
+      <w:proofErr w:type="spellStart"/>
+      <w:r>
+        <w:rPr>
+          <w:rFonts w:ascii="Poppins" w:hAnsi="Poppins" w:cs="Poppins"/>
+          <w:sz w:val="18"/>
+          <w:szCs w:val="18"/>
+          <w:lang w:val="en-US"/>
+        </w:rPr>
+        <w:t>mapDispatchToProps</w:t>
+      </w:r>
+      <w:proofErr w:type="spellEnd"/>
+      <w:r>
+        <w:rPr>
+          <w:rFonts w:ascii="Poppins" w:hAnsi="Poppins" w:cs="Poppins"/>
+          <w:sz w:val="18"/>
+          <w:szCs w:val="18"/>
+          <w:lang w:val="en-US"/>
+        </w:rPr>
+        <w:t>)(App)</w:t>
+      </w:r>
+      <w:r>
+        <w:rPr>
+          <w:rFonts w:ascii="Poppins" w:hAnsi="Poppins" w:cs="Poppins"/>
+          <w:sz w:val="18"/>
+          <w:szCs w:val="18"/>
+          <w:lang w:val="en-US"/>
+        </w:rPr>
+        <w:tab/>
+      </w:r>
+    </w:p>
+    <w:p>
+      <w:pPr>
+        <w:rPr>
+          <w:rFonts w:ascii="Poppins" w:hAnsi="Poppins" w:cs="Poppins"/>
+          <w:sz w:val="18"/>
+          <w:szCs w:val="18"/>
+          <w:lang w:val="en-US"/>
+        </w:rPr>
+      </w:pPr>
+      <w:r>
+        <w:rPr>
+          <w:rFonts w:ascii="Poppins" w:hAnsi="Poppins" w:cs="Poppins"/>
+          <w:sz w:val="18"/>
+          <w:szCs w:val="18"/>
+          <w:lang w:val="en-US"/>
+        </w:rPr>
+        <w:tab/>
+      </w:r>
+      <w:r>
+        <w:rPr>
+          <w:rFonts w:ascii="Poppins" w:hAnsi="Poppins" w:cs="Poppins"/>
+          <w:sz w:val="18"/>
+          <w:szCs w:val="18"/>
+          <w:lang w:val="en-US"/>
+        </w:rPr>
+        <w:tab/>
+        <w:t xml:space="preserve">d. did the same thing with the SIGN OUT button. </w:t>
+      </w:r>
+      <w:proofErr w:type="gramStart"/>
+      <w:r>
+        <w:rPr>
+          <w:rFonts w:ascii="Poppins" w:hAnsi="Poppins" w:cs="Poppins"/>
+          <w:sz w:val="18"/>
+          <w:szCs w:val="18"/>
+          <w:lang w:val="en-US"/>
+        </w:rPr>
+        <w:t>If !</w:t>
+      </w:r>
+      <w:proofErr w:type="spellStart"/>
+      <w:r>
+        <w:rPr>
+          <w:rFonts w:ascii="Poppins" w:hAnsi="Poppins" w:cs="Poppins"/>
+          <w:sz w:val="18"/>
+          <w:szCs w:val="18"/>
+          <w:lang w:val="en-US"/>
+        </w:rPr>
+        <w:t>this</w:t>
+      </w:r>
+      <w:proofErr w:type="gramEnd"/>
+      <w:r>
+        <w:rPr>
+          <w:rFonts w:ascii="Poppins" w:hAnsi="Poppins" w:cs="Poppins"/>
+          <w:sz w:val="18"/>
+          <w:szCs w:val="18"/>
+          <w:lang w:val="en-US"/>
+        </w:rPr>
+        <w:t>.props.currentUser</w:t>
+      </w:r>
+      <w:proofErr w:type="spellEnd"/>
+      <w:r>
+        <w:rPr>
+          <w:rFonts w:ascii="Poppins" w:hAnsi="Poppins" w:cs="Poppins"/>
+          <w:sz w:val="18"/>
+          <w:szCs w:val="18"/>
+          <w:lang w:val="en-US"/>
+        </w:rPr>
+        <w:t>.</w:t>
+      </w:r>
+    </w:p>
+    <w:p>
+      <w:pPr>
+        <w:rPr>
+          <w:rFonts w:ascii="Poppins" w:hAnsi="Poppins" w:cs="Poppins"/>
+          <w:sz w:val="18"/>
+          <w:szCs w:val="18"/>
+          <w:lang w:val="en-US"/>
+        </w:rPr>
+      </w:pPr>
+      <w:r>
+        <w:rPr>
+          <w:rFonts w:ascii="Poppins" w:hAnsi="Poppins" w:cs="Poppins"/>
+          <w:sz w:val="18"/>
+          <w:szCs w:val="18"/>
+          <w:lang w:val="en-US"/>
+        </w:rPr>
+        <w:tab/>
+      </w:r>
+      <w:r>
+        <w:rPr>
+          <w:rFonts w:ascii="Poppins" w:hAnsi="Poppins" w:cs="Poppins"/>
+          <w:sz w:val="18"/>
+          <w:szCs w:val="18"/>
+          <w:lang w:val="en-US"/>
+        </w:rPr>
+        <w:tab/>
+      </w:r>
+      <w:r>
+        <w:rPr>
+          <w:rFonts w:ascii="Poppins" w:hAnsi="Poppins" w:cs="Poppins"/>
+          <w:sz w:val="18"/>
+          <w:szCs w:val="18"/>
+          <w:lang w:val="en-US"/>
+        </w:rPr>
+        <w:drawing>
+          <wp:inline distT="0" distB="0" distL="0" distR="0" wp14:anchorId="2E14BEB9" wp14:editId="6ADB3714">
+            <wp:extent cx="6113799" cy="326379"/>
+            <wp:effectExtent l="0" t="0" r="0" b="4445"/>
+            <wp:docPr id="11" name="Picture 11"/>
+            <wp:cNvGraphicFramePr>
+              <a:graphicFrameLocks xmlns:a="http://schemas.openxmlformats.org/drawingml/2006/main" noChangeAspect="1"/>
+            </wp:cNvGraphicFramePr>
+            <a:graphic xmlns:a="http://schemas.openxmlformats.org/drawingml/2006/main">
+              <a:graphicData uri="http://schemas.openxmlformats.org/drawingml/2006/picture">
+                <pic:pic xmlns:pic="http://schemas.openxmlformats.org/drawingml/2006/picture">
+                  <pic:nvPicPr>
+                    <pic:cNvPr id="1" name=""/>
+                    <pic:cNvPicPr/>
+                  </pic:nvPicPr>
+                  <pic:blipFill>
+                    <a:blip r:embed="rId14"/>
+                    <a:stretch>
+                      <a:fillRect/>
+                    </a:stretch>
+                  </pic:blipFill>
+                  <pic:spPr>
+                    <a:xfrm>
+                      <a:off x="0" y="0"/>
+                      <a:ext cx="6389446" cy="341094"/>
+                    </a:xfrm>
+                    <a:prstGeom prst="rect">
+                      <a:avLst/>
+                    </a:prstGeom>
+                  </pic:spPr>
+                </pic:pic>
+              </a:graphicData>
+            </a:graphic>
+          </wp:inline>
+        </w:drawing>
+      </w:r>
+    </w:p>
+    <w:p>
+      <w:pPr>
+        <w:rPr>
+          <w:rFonts w:ascii="Poppins" w:hAnsi="Poppins" w:cs="Poppins"/>
+          <w:sz w:val="18"/>
+          <w:szCs w:val="18"/>
+          <w:lang w:val="en-US"/>
+        </w:rPr>
+      </w:pPr>
+      <w:r>
+        <w:rPr>
+          <w:rFonts w:ascii="Poppins" w:hAnsi="Poppins" w:cs="Poppins"/>
+          <w:sz w:val="18"/>
+          <w:szCs w:val="18"/>
+          <w:lang w:val="en-US"/>
+        </w:rPr>
+        <w:tab/>
+      </w:r>
+      <w:r>
+        <w:rPr>
+          <w:rFonts w:ascii="Poppins" w:hAnsi="Poppins" w:cs="Poppins"/>
+          <w:sz w:val="18"/>
+          <w:szCs w:val="18"/>
+          <w:lang w:val="en-US"/>
+        </w:rPr>
+        <w:tab/>
+      </w:r>
+    </w:p>
+    <w:p>
+      <w:pPr>
+        <w:rPr>
+          <w:rFonts w:ascii="Poppins" w:hAnsi="Poppins" w:cs="Poppins"/>
+          <w:sz w:val="18"/>
+          <w:szCs w:val="18"/>
+          <w:lang w:val="en-US"/>
+        </w:rPr>
+      </w:pPr>
+      <w:r>
+        <w:rPr>
+          <w:rFonts w:ascii="Poppins" w:hAnsi="Poppins" w:cs="Poppins"/>
+          <w:sz w:val="18"/>
+          <w:szCs w:val="18"/>
+          <w:lang w:val="en-US"/>
+        </w:rPr>
+        <w:tab/>
+      </w:r>
+      <w:r>
+        <w:rPr>
+          <w:rFonts w:ascii="Poppins" w:hAnsi="Poppins" w:cs="Poppins"/>
+          <w:sz w:val="18"/>
+          <w:szCs w:val="18"/>
+          <w:lang w:val="en-US"/>
+        </w:rPr>
+        <w:tab/>
+        <w:t xml:space="preserve">e. </w:t>
+      </w:r>
+      <w:r>
+        <w:rPr>
+          <w:rFonts w:ascii="Poppins" w:hAnsi="Poppins" w:cs="Poppins"/>
+          <w:sz w:val="18"/>
+          <w:szCs w:val="18"/>
+          <w:lang w:val="en-US"/>
+        </w:rPr>
+        <w:t>Improve the SET_CURRENT_USER to make it consistent to all places it can be use</w:t>
+      </w:r>
+    </w:p>
+    <w:p>
+      <w:pPr>
+        <w:rPr>
+          <w:rFonts w:ascii="Poppins" w:hAnsi="Poppins" w:cs="Poppins"/>
+          <w:sz w:val="18"/>
+          <w:szCs w:val="18"/>
+          <w:lang w:val="en-US"/>
+        </w:rPr>
+      </w:pPr>
+      <w:r>
+        <w:rPr>
+          <w:rFonts w:ascii="Poppins" w:hAnsi="Poppins" w:cs="Poppins"/>
+          <w:sz w:val="18"/>
+          <w:szCs w:val="18"/>
+          <w:lang w:val="en-US"/>
+        </w:rPr>
+        <w:tab/>
+      </w:r>
+      <w:r>
+        <w:rPr>
+          <w:rFonts w:ascii="Poppins" w:hAnsi="Poppins" w:cs="Poppins"/>
+          <w:sz w:val="18"/>
+          <w:szCs w:val="18"/>
+          <w:lang w:val="en-US"/>
+        </w:rPr>
+        <w:tab/>
+      </w:r>
+      <w:r>
+        <w:rPr>
+          <w:rFonts w:ascii="Poppins" w:hAnsi="Poppins" w:cs="Poppins"/>
+          <w:sz w:val="18"/>
+          <w:szCs w:val="18"/>
+          <w:lang w:val="en-US"/>
+        </w:rPr>
+        <w:tab/>
+      </w:r>
+      <w:proofErr w:type="spellStart"/>
+      <w:r>
+        <w:rPr>
+          <w:rFonts w:ascii="Poppins" w:hAnsi="Poppins" w:cs="Poppins"/>
+          <w:sz w:val="18"/>
+          <w:szCs w:val="18"/>
+          <w:lang w:val="en-US"/>
+        </w:rPr>
+        <w:t>i</w:t>
+      </w:r>
+      <w:proofErr w:type="spellEnd"/>
+      <w:r>
+        <w:rPr>
+          <w:rFonts w:ascii="Poppins" w:hAnsi="Poppins" w:cs="Poppins"/>
+          <w:sz w:val="18"/>
+          <w:szCs w:val="18"/>
+          <w:lang w:val="en-US"/>
+        </w:rPr>
+        <w:t xml:space="preserve">. </w:t>
+      </w:r>
+      <w:proofErr w:type="gramStart"/>
+      <w:r>
+        <w:rPr>
+          <w:rFonts w:ascii="Poppins" w:hAnsi="Poppins" w:cs="Poppins"/>
+          <w:sz w:val="18"/>
+          <w:szCs w:val="18"/>
+          <w:lang w:val="en-US"/>
+        </w:rPr>
+        <w:t>create</w:t>
+      </w:r>
+      <w:proofErr w:type="gramEnd"/>
+      <w:r>
+        <w:rPr>
+          <w:rFonts w:ascii="Poppins" w:hAnsi="Poppins" w:cs="Poppins"/>
+          <w:sz w:val="18"/>
+          <w:szCs w:val="18"/>
+          <w:lang w:val="en-US"/>
+        </w:rPr>
+        <w:t xml:space="preserve"> the set.types.js inside the user folder</w:t>
+      </w:r>
+    </w:p>
+    <w:p>
+      <w:pPr>
+        <w:rPr>
+          <w:rFonts w:ascii="Poppins" w:hAnsi="Poppins" w:cs="Poppins"/>
+          <w:sz w:val="18"/>
+          <w:szCs w:val="18"/>
+          <w:lang w:val="en-US"/>
+        </w:rPr>
+      </w:pPr>
+      <w:r>
+        <w:rPr>
+          <w:rFonts w:ascii="Poppins" w:hAnsi="Poppins" w:cs="Poppins"/>
+          <w:sz w:val="18"/>
+          <w:szCs w:val="18"/>
+          <w:lang w:val="en-US"/>
+        </w:rPr>
+        <w:tab/>
+      </w:r>
+      <w:r>
+        <w:rPr>
+          <w:rFonts w:ascii="Poppins" w:hAnsi="Poppins" w:cs="Poppins"/>
+          <w:sz w:val="18"/>
+          <w:szCs w:val="18"/>
+          <w:lang w:val="en-US"/>
+        </w:rPr>
+        <w:tab/>
+      </w:r>
+      <w:r>
+        <w:rPr>
+          <w:rFonts w:ascii="Poppins" w:hAnsi="Poppins" w:cs="Poppins"/>
+          <w:sz w:val="18"/>
+          <w:szCs w:val="18"/>
+          <w:lang w:val="en-US"/>
+        </w:rPr>
+        <w:tab/>
+        <w:t xml:space="preserve">ii. export const </w:t>
+      </w:r>
+      <w:proofErr w:type="spellStart"/>
+      <w:r>
+        <w:rPr>
+          <w:rFonts w:ascii="Poppins" w:hAnsi="Poppins" w:cs="Poppins"/>
+          <w:sz w:val="18"/>
+          <w:szCs w:val="18"/>
+          <w:lang w:val="en-US"/>
+        </w:rPr>
+        <w:t>UserActionTypes</w:t>
+      </w:r>
+      <w:proofErr w:type="spellEnd"/>
+      <w:r>
+        <w:rPr>
+          <w:rFonts w:ascii="Poppins" w:hAnsi="Poppins" w:cs="Poppins"/>
+          <w:sz w:val="18"/>
+          <w:szCs w:val="18"/>
+          <w:lang w:val="en-US"/>
+        </w:rPr>
+        <w:t xml:space="preserve"> = </w:t>
+      </w:r>
+      <w:proofErr w:type="gramStart"/>
+      <w:r>
+        <w:rPr>
+          <w:rFonts w:ascii="Poppins" w:hAnsi="Poppins" w:cs="Poppins"/>
+          <w:sz w:val="18"/>
+          <w:szCs w:val="18"/>
+          <w:lang w:val="en-US"/>
+        </w:rPr>
+        <w:t>{ SET</w:t>
+      </w:r>
+      <w:proofErr w:type="gramEnd"/>
+      <w:r>
+        <w:rPr>
+          <w:rFonts w:ascii="Poppins" w:hAnsi="Poppins" w:cs="Poppins"/>
+          <w:sz w:val="18"/>
+          <w:szCs w:val="18"/>
+          <w:lang w:val="en-US"/>
+        </w:rPr>
+        <w:t>_CURRENT_USER: ‘SET_CURRENT_USER }</w:t>
+      </w:r>
+      <w:r>
+        <w:rPr>
+          <w:rFonts w:ascii="Poppins" w:hAnsi="Poppins" w:cs="Poppins"/>
+          <w:sz w:val="18"/>
+          <w:szCs w:val="18"/>
+          <w:lang w:val="en-US"/>
+        </w:rPr>
+        <w:tab/>
+      </w:r>
+    </w:p>
+    <w:p>
+      <w:pPr>
+        <w:rPr>
+          <w:rFonts w:ascii="Poppins" w:hAnsi="Poppins" w:cs="Poppins"/>
+          <w:sz w:val="18"/>
+          <w:szCs w:val="18"/>
+          <w:lang w:val="en-US"/>
+        </w:rPr>
+      </w:pPr>
+      <w:r>
+        <w:rPr>
+          <w:rFonts w:ascii="Poppins" w:hAnsi="Poppins" w:cs="Poppins"/>
+          <w:sz w:val="18"/>
+          <w:szCs w:val="18"/>
+          <w:lang w:val="en-US"/>
+        </w:rPr>
+        <w:tab/>
+      </w:r>
+      <w:r>
+        <w:rPr>
+          <w:rFonts w:ascii="Poppins" w:hAnsi="Poppins" w:cs="Poppins"/>
+          <w:sz w:val="18"/>
+          <w:szCs w:val="18"/>
+          <w:lang w:val="en-US"/>
+        </w:rPr>
+        <w:tab/>
+      </w:r>
+      <w:r>
+        <w:rPr>
+          <w:rFonts w:ascii="Poppins" w:hAnsi="Poppins" w:cs="Poppins"/>
+          <w:sz w:val="18"/>
+          <w:szCs w:val="18"/>
+          <w:lang w:val="en-US"/>
+        </w:rPr>
+        <w:tab/>
+        <w:t xml:space="preserve">iii. import </w:t>
+      </w:r>
+      <w:proofErr w:type="spellStart"/>
+      <w:r>
+        <w:rPr>
+          <w:rFonts w:ascii="Poppins" w:hAnsi="Poppins" w:cs="Poppins"/>
+          <w:sz w:val="18"/>
+          <w:szCs w:val="18"/>
+          <w:lang w:val="en-US"/>
+        </w:rPr>
+        <w:t>UserActionTypes</w:t>
+      </w:r>
+      <w:proofErr w:type="spellEnd"/>
+      <w:r>
+        <w:rPr>
+          <w:rFonts w:ascii="Poppins" w:hAnsi="Poppins" w:cs="Poppins"/>
+          <w:sz w:val="18"/>
+          <w:szCs w:val="18"/>
+          <w:lang w:val="en-US"/>
+        </w:rPr>
+        <w:t xml:space="preserve"> to user.action.js and all </w:t>
+      </w:r>
+      <w:proofErr w:type="gramStart"/>
+      <w:r>
+        <w:rPr>
+          <w:rFonts w:ascii="Poppins" w:hAnsi="Poppins" w:cs="Poppins"/>
+          <w:sz w:val="18"/>
+          <w:szCs w:val="18"/>
+          <w:lang w:val="en-US"/>
+        </w:rPr>
+        <w:t>its</w:t>
+      </w:r>
+      <w:proofErr w:type="gramEnd"/>
+      <w:r>
+        <w:rPr>
+          <w:rFonts w:ascii="Poppins" w:hAnsi="Poppins" w:cs="Poppins"/>
+          <w:sz w:val="18"/>
+          <w:szCs w:val="18"/>
+          <w:lang w:val="en-US"/>
+        </w:rPr>
+        <w:t xml:space="preserve"> been use</w:t>
+      </w:r>
+    </w:p>
+    <w:p>
+      <w:pPr>
+        <w:rPr>
+          <w:rFonts w:ascii="Poppins" w:hAnsi="Poppins" w:cs="Poppins"/>
+          <w:sz w:val="18"/>
+          <w:szCs w:val="18"/>
+          <w:lang w:val="en-US"/>
+        </w:rPr>
+      </w:pPr>
+      <w:r>
+        <w:rPr>
+          <w:rFonts w:ascii="Poppins" w:hAnsi="Poppins" w:cs="Poppins"/>
+          <w:sz w:val="18"/>
+          <w:szCs w:val="18"/>
+          <w:lang w:val="en-US"/>
+        </w:rPr>
+        <w:tab/>
+      </w:r>
+      <w:r>
+        <w:rPr>
+          <w:rFonts w:ascii="Poppins" w:hAnsi="Poppins" w:cs="Poppins"/>
+          <w:sz w:val="18"/>
+          <w:szCs w:val="18"/>
+          <w:lang w:val="en-US"/>
+        </w:rPr>
+        <w:tab/>
+      </w:r>
+      <w:r>
+        <w:rPr>
+          <w:rFonts w:ascii="Poppins" w:hAnsi="Poppins" w:cs="Poppins"/>
+          <w:sz w:val="18"/>
+          <w:szCs w:val="18"/>
+          <w:lang w:val="en-US"/>
+        </w:rPr>
+        <w:tab/>
+        <w:t xml:space="preserve">iv. </w:t>
+      </w:r>
+      <w:r>
+        <w:rPr>
+          <w:rFonts w:ascii="Poppins" w:hAnsi="Poppins" w:cs="Poppins"/>
+          <w:sz w:val="18"/>
+          <w:szCs w:val="18"/>
+          <w:lang w:val="en-US"/>
+        </w:rPr>
+        <w:t xml:space="preserve">then convert all SET_CURRENT_USER to </w:t>
+      </w:r>
+      <w:proofErr w:type="spellStart"/>
+      <w:r>
+        <w:rPr>
+          <w:rFonts w:ascii="Poppins" w:hAnsi="Poppins" w:cs="Poppins"/>
+          <w:sz w:val="18"/>
+          <w:szCs w:val="18"/>
+          <w:lang w:val="en-US"/>
+        </w:rPr>
+        <w:t>UserActionTypes</w:t>
+      </w:r>
+      <w:r>
+        <w:rPr>
+          <w:rFonts w:ascii="Poppins" w:hAnsi="Poppins" w:cs="Poppins"/>
+          <w:sz w:val="18"/>
+          <w:szCs w:val="18"/>
+          <w:lang w:val="en-US"/>
+        </w:rPr>
+        <w:t>.</w:t>
+      </w:r>
+      <w:r>
+        <w:rPr>
+          <w:rFonts w:ascii="Poppins" w:hAnsi="Poppins" w:cs="Poppins"/>
+          <w:sz w:val="18"/>
+          <w:szCs w:val="18"/>
+          <w:lang w:val="en-US"/>
+        </w:rPr>
+        <w:t>SET_CURRENT_USER</w:t>
+      </w:r>
+      <w:proofErr w:type="spellEnd"/>
+    </w:p>
+    <w:p>
+      <w:pPr>
+        <w:rPr>
+          <w:rFonts w:ascii="Poppins" w:hAnsi="Poppins" w:cs="Poppins"/>
+          <w:sz w:val="18"/>
+          <w:szCs w:val="18"/>
+          <w:lang w:val="en-US"/>
+        </w:rPr>
+      </w:pPr>
+      <w:r>
+        <w:rPr>
+          <w:rFonts w:ascii="Poppins" w:hAnsi="Poppins" w:cs="Poppins"/>
+          <w:sz w:val="18"/>
+          <w:szCs w:val="18"/>
+          <w:lang w:val="en-US"/>
+        </w:rPr>
+        <w:tab/>
+      </w:r>
+      <w:r>
+        <w:rPr>
+          <w:rFonts w:ascii="Poppins" w:hAnsi="Poppins" w:cs="Poppins"/>
+          <w:sz w:val="18"/>
+          <w:szCs w:val="18"/>
+          <w:lang w:val="en-US"/>
+        </w:rPr>
+        <w:tab/>
+      </w:r>
+      <w:r>
+        <w:rPr>
+          <w:rFonts w:ascii="Poppins" w:hAnsi="Poppins" w:cs="Poppins"/>
+          <w:sz w:val="18"/>
+          <w:szCs w:val="18"/>
+          <w:lang w:val="en-US"/>
+        </w:rPr>
+        <w:tab/>
+      </w:r>
+      <w:r>
+        <w:rPr>
+          <w:rFonts w:ascii="Poppins" w:hAnsi="Poppins" w:cs="Poppins"/>
+          <w:sz w:val="18"/>
+          <w:szCs w:val="18"/>
+          <w:lang w:val="en-US"/>
+        </w:rPr>
+        <w:drawing>
+          <wp:inline distT="0" distB="0" distL="0" distR="0" wp14:anchorId="5C4EF7E0" wp14:editId="11B7C2E9">
+            <wp:extent cx="2049720" cy="594027"/>
+            <wp:effectExtent l="0" t="0" r="0" b="3175"/>
+            <wp:docPr id="13" name="Picture 13"/>
+            <wp:cNvGraphicFramePr>
+              <a:graphicFrameLocks xmlns:a="http://schemas.openxmlformats.org/drawingml/2006/main" noChangeAspect="1"/>
+            </wp:cNvGraphicFramePr>
+            <a:graphic xmlns:a="http://schemas.openxmlformats.org/drawingml/2006/main">
+              <a:graphicData uri="http://schemas.openxmlformats.org/drawingml/2006/picture">
+                <pic:pic xmlns:pic="http://schemas.openxmlformats.org/drawingml/2006/picture">
+                  <pic:nvPicPr>
+                    <pic:cNvPr id="1" name=""/>
+                    <pic:cNvPicPr/>
+                  </pic:nvPicPr>
+                  <pic:blipFill>
+                    <a:blip r:embed="rId15"/>
+                    <a:stretch>
+                      <a:fillRect/>
+                    </a:stretch>
+                  </pic:blipFill>
+                  <pic:spPr>
+                    <a:xfrm>
+                      <a:off x="0" y="0"/>
+                      <a:ext cx="2092777" cy="606505"/>
+                    </a:xfrm>
+                    <a:prstGeom prst="rect">
+                      <a:avLst/>
+                    </a:prstGeom>
+                  </pic:spPr>
+                </pic:pic>
+              </a:graphicData>
+            </a:graphic>
+          </wp:inline>
+        </w:drawing>
+      </w:r>
+      <w:r>
+        <w:rPr>
+          <w:rFonts w:ascii="Poppins" w:hAnsi="Poppins" w:cs="Poppins"/>
+          <w:sz w:val="18"/>
+          <w:szCs w:val="18"/>
+          <w:lang w:val="en-US"/>
+        </w:rPr>
+        <w:t xml:space="preserve">   </w:t>
+      </w:r>
+      <w:r>
+        <w:rPr>
+          <w:rFonts w:ascii="Poppins" w:hAnsi="Poppins" w:cs="Poppins"/>
+          <w:sz w:val="18"/>
+          <w:szCs w:val="18"/>
+          <w:lang w:val="en-US"/>
+        </w:rPr>
+        <w:drawing>
+          <wp:inline distT="0" distB="0" distL="0" distR="0" wp14:anchorId="06B0EFBB" wp14:editId="586C2F3B">
+            <wp:extent cx="2202570" cy="611118"/>
+            <wp:effectExtent l="0" t="0" r="0" b="0"/>
+            <wp:docPr id="12" name="Picture 12"/>
+            <wp:cNvGraphicFramePr>
+              <a:graphicFrameLocks xmlns:a="http://schemas.openxmlformats.org/drawingml/2006/main" noChangeAspect="1"/>
+            </wp:cNvGraphicFramePr>
+            <a:graphic xmlns:a="http://schemas.openxmlformats.org/drawingml/2006/main">
+              <a:graphicData uri="http://schemas.openxmlformats.org/drawingml/2006/picture">
+                <pic:pic xmlns:pic="http://schemas.openxmlformats.org/drawingml/2006/picture">
+                  <pic:nvPicPr>
+                    <pic:cNvPr id="1" name=""/>
+                    <pic:cNvPicPr/>
+                  </pic:nvPicPr>
+                  <pic:blipFill>
+                    <a:blip r:embed="rId16"/>
+                    <a:stretch>
+                      <a:fillRect/>
+                    </a:stretch>
+                  </pic:blipFill>
+                  <pic:spPr>
+                    <a:xfrm>
+                      <a:off x="0" y="0"/>
+                      <a:ext cx="2251982" cy="624828"/>
+                    </a:xfrm>
+                    <a:prstGeom prst="rect">
+                      <a:avLst/>
+                    </a:prstGeom>
+                  </pic:spPr>
+                </pic:pic>
+              </a:graphicData>
+            </a:graphic>
+          </wp:inline>
+        </w:drawing>
+      </w:r>
+    </w:p>
+    <w:p>
+      <w:pPr>
+        <w:rPr>
+          <w:rFonts w:ascii="Poppins" w:hAnsi="Poppins" w:cs="Poppins"/>
+          <w:sz w:val="18"/>
+          <w:szCs w:val="18"/>
+          <w:lang w:val="en-US"/>
+        </w:rPr>
+      </w:pPr>
+    </w:p>
+    <w:p>
+      <w:pPr>
+        <w:rPr>
+          <w:rFonts w:ascii="Poppins" w:hAnsi="Poppins" w:cs="Poppins"/>
+          <w:sz w:val="18"/>
+          <w:szCs w:val="18"/>
+          <w:lang w:val="en-US"/>
+        </w:rPr>
+      </w:pPr>
+    </w:p>
+    <w:p>
+      <w:pPr>
+        <w:rPr>
+          <w:rFonts w:ascii="Poppins" w:hAnsi="Poppins" w:cs="Poppins"/>
+          <w:sz w:val="18"/>
+          <w:szCs w:val="18"/>
+          <w:lang w:val="en-US"/>
+        </w:rPr>
+      </w:pPr>
+      <w:r>
+        <w:rPr>
+          <w:rFonts w:ascii="Poppins" w:hAnsi="Poppins" w:cs="Poppins"/>
+          <w:sz w:val="18"/>
+          <w:szCs w:val="18"/>
+          <w:lang w:val="en-US"/>
+        </w:rPr>
+        <w:tab/>
+        <w:t>120. Cart Component</w:t>
+      </w:r>
+    </w:p>
+    <w:p>
+      <w:pPr>
+        <w:rPr>
+          <w:rFonts w:ascii="Poppins" w:hAnsi="Poppins" w:cs="Poppins"/>
+          <w:sz w:val="18"/>
+          <w:szCs w:val="18"/>
+          <w:lang w:val="en-US"/>
+        </w:rPr>
+      </w:pPr>
+      <w:r>
+        <w:rPr>
+          <w:rFonts w:ascii="Poppins" w:hAnsi="Poppins" w:cs="Poppins"/>
+          <w:sz w:val="18"/>
+          <w:szCs w:val="18"/>
+          <w:lang w:val="en-US"/>
+        </w:rPr>
+        <w:tab/>
+      </w:r>
+      <w:r>
+        <w:rPr>
+          <w:rFonts w:ascii="Poppins" w:hAnsi="Poppins" w:cs="Poppins"/>
+          <w:sz w:val="18"/>
+          <w:szCs w:val="18"/>
+          <w:lang w:val="en-US"/>
+        </w:rPr>
+        <w:tab/>
+        <w:t xml:space="preserve">a. </w:t>
+      </w:r>
+      <w:r>
+        <w:rPr>
+          <w:rFonts w:ascii="Poppins" w:hAnsi="Poppins" w:cs="Poppins"/>
+          <w:sz w:val="18"/>
+          <w:szCs w:val="18"/>
+          <w:lang w:val="en-US"/>
+        </w:rPr>
+        <w:t xml:space="preserve">Get the bag </w:t>
+      </w:r>
+      <w:proofErr w:type="spellStart"/>
+      <w:r>
+        <w:rPr>
+          <w:rFonts w:ascii="Poppins" w:hAnsi="Poppins" w:cs="Poppins"/>
+          <w:sz w:val="18"/>
+          <w:szCs w:val="18"/>
+          <w:lang w:val="en-US"/>
+        </w:rPr>
+        <w:t>svg</w:t>
+      </w:r>
+      <w:proofErr w:type="spellEnd"/>
+    </w:p>
+    <w:p>
+      <w:pPr>
+        <w:rPr>
+          <w:rFonts w:ascii="Poppins" w:hAnsi="Poppins" w:cs="Poppins"/>
+          <w:sz w:val="18"/>
+          <w:szCs w:val="18"/>
+          <w:lang w:val="en-US"/>
+        </w:rPr>
+      </w:pPr>
+      <w:r>
+        <w:rPr>
+          <w:rFonts w:ascii="Poppins" w:hAnsi="Poppins" w:cs="Poppins"/>
+          <w:sz w:val="18"/>
+          <w:szCs w:val="18"/>
+          <w:lang w:val="en-US"/>
+        </w:rPr>
+        <w:tab/>
+      </w:r>
+      <w:r>
+        <w:rPr>
+          <w:rFonts w:ascii="Poppins" w:hAnsi="Poppins" w:cs="Poppins"/>
+          <w:sz w:val="18"/>
+          <w:szCs w:val="18"/>
+          <w:lang w:val="en-US"/>
+        </w:rPr>
+        <w:tab/>
+        <w:t xml:space="preserve">b. </w:t>
+      </w:r>
+      <w:proofErr w:type="gramStart"/>
+      <w:r>
+        <w:rPr>
+          <w:rFonts w:ascii="Poppins" w:hAnsi="Poppins" w:cs="Poppins"/>
+          <w:sz w:val="18"/>
+          <w:szCs w:val="18"/>
+          <w:lang w:val="en-US"/>
+        </w:rPr>
+        <w:t>create</w:t>
+      </w:r>
+      <w:proofErr w:type="gramEnd"/>
+      <w:r>
+        <w:rPr>
+          <w:rFonts w:ascii="Poppins" w:hAnsi="Poppins" w:cs="Poppins"/>
+          <w:sz w:val="18"/>
+          <w:szCs w:val="18"/>
+          <w:lang w:val="en-US"/>
+        </w:rPr>
+        <w:t xml:space="preserve"> the cart icon component</w:t>
+      </w:r>
+    </w:p>
+    <w:p>
+      <w:pPr>
+        <w:rPr>
+          <w:rFonts w:ascii="Poppins" w:hAnsi="Poppins" w:cs="Poppins"/>
+          <w:sz w:val="18"/>
+          <w:szCs w:val="18"/>
+          <w:lang w:val="en-US"/>
+        </w:rPr>
+      </w:pPr>
+    </w:p>
+    <w:p>
+      <w:pPr>
+        <w:rPr>
+          <w:rFonts w:ascii="Poppins" w:hAnsi="Poppins" w:cs="Poppins"/>
+          <w:sz w:val="18"/>
+          <w:szCs w:val="18"/>
+          <w:lang w:val="en-US"/>
+        </w:rPr>
+      </w:pPr>
+      <w:r>
+        <w:rPr>
+          <w:rFonts w:ascii="Poppins" w:hAnsi="Poppins" w:cs="Poppins"/>
+          <w:sz w:val="18"/>
+          <w:szCs w:val="18"/>
+          <w:lang w:val="en-US"/>
+        </w:rPr>
+        <w:tab/>
+        <w:t xml:space="preserve">121. Cart Drop down </w:t>
+      </w:r>
+      <w:r>
+        <w:rPr>
+          <w:rFonts w:ascii="Poppins" w:hAnsi="Poppins" w:cs="Poppins"/>
+          <w:sz w:val="18"/>
+          <w:szCs w:val="18"/>
+          <w:lang w:val="en-US"/>
+        </w:rPr>
+        <w:t>Component</w:t>
+      </w:r>
+    </w:p>
+    <w:p>
+      <w:pPr>
+        <w:rPr>
+          <w:rFonts w:ascii="Poppins" w:hAnsi="Poppins" w:cs="Poppins"/>
+          <w:sz w:val="18"/>
+          <w:szCs w:val="18"/>
+          <w:lang w:val="en-US"/>
+        </w:rPr>
+      </w:pPr>
+      <w:r>
+        <w:rPr>
+          <w:rFonts w:ascii="Poppins" w:hAnsi="Poppins" w:cs="Poppins"/>
+          <w:sz w:val="18"/>
+          <w:szCs w:val="18"/>
+          <w:lang w:val="en-US"/>
+        </w:rPr>
+        <w:tab/>
+      </w:r>
+      <w:r>
+        <w:rPr>
+          <w:rFonts w:ascii="Poppins" w:hAnsi="Poppins" w:cs="Poppins"/>
+          <w:sz w:val="18"/>
+          <w:szCs w:val="18"/>
+          <w:lang w:val="en-US"/>
+        </w:rPr>
+        <w:tab/>
+        <w:t xml:space="preserve">a. </w:t>
+      </w:r>
+      <w:proofErr w:type="gramStart"/>
+      <w:r>
+        <w:rPr>
+          <w:rFonts w:ascii="Poppins" w:hAnsi="Poppins" w:cs="Poppins"/>
+          <w:sz w:val="18"/>
+          <w:szCs w:val="18"/>
+          <w:lang w:val="en-US"/>
+        </w:rPr>
+        <w:t>create</w:t>
+      </w:r>
+      <w:proofErr w:type="gramEnd"/>
+      <w:r>
+        <w:rPr>
+          <w:rFonts w:ascii="Poppins" w:hAnsi="Poppins" w:cs="Poppins"/>
+          <w:sz w:val="18"/>
+          <w:szCs w:val="18"/>
+          <w:lang w:val="en-US"/>
+        </w:rPr>
+        <w:t xml:space="preserve"> the </w:t>
+      </w:r>
+      <w:proofErr w:type="spellStart"/>
+      <w:r>
+        <w:rPr>
+          <w:rFonts w:ascii="Poppins" w:hAnsi="Poppins" w:cs="Poppins"/>
+          <w:sz w:val="18"/>
+          <w:szCs w:val="18"/>
+          <w:lang w:val="en-US"/>
+        </w:rPr>
+        <w:t>cartDropdown</w:t>
+      </w:r>
+      <w:proofErr w:type="spellEnd"/>
+      <w:r>
+        <w:rPr>
+          <w:rFonts w:ascii="Poppins" w:hAnsi="Poppins" w:cs="Poppins"/>
+          <w:sz w:val="18"/>
+          <w:szCs w:val="18"/>
+          <w:lang w:val="en-US"/>
+        </w:rPr>
+        <w:t xml:space="preserve"> component</w:t>
+      </w:r>
+    </w:p>
+    <w:p>
+      <w:pPr>
+        <w:rPr>
+          <w:rFonts w:ascii="Poppins" w:hAnsi="Poppins" w:cs="Poppins"/>
+          <w:sz w:val="18"/>
+          <w:szCs w:val="18"/>
+          <w:lang w:val="en-US"/>
+        </w:rPr>
+      </w:pPr>
+      <w:r>
+        <w:rPr>
+          <w:rFonts w:ascii="Poppins" w:hAnsi="Poppins" w:cs="Poppins"/>
+          <w:sz w:val="18"/>
+          <w:szCs w:val="18"/>
+          <w:lang w:val="en-US"/>
+        </w:rPr>
+        <w:tab/>
+      </w:r>
+      <w:r>
+        <w:rPr>
+          <w:rFonts w:ascii="Poppins" w:hAnsi="Poppins" w:cs="Poppins"/>
+          <w:sz w:val="18"/>
+          <w:szCs w:val="18"/>
+          <w:lang w:val="en-US"/>
+        </w:rPr>
+        <w:tab/>
+        <w:t xml:space="preserve">b. </w:t>
+      </w:r>
+      <w:proofErr w:type="gramStart"/>
+      <w:r>
+        <w:rPr>
+          <w:rFonts w:ascii="Poppins" w:hAnsi="Poppins" w:cs="Poppins"/>
+          <w:sz w:val="18"/>
+          <w:szCs w:val="18"/>
+          <w:lang w:val="en-US"/>
+        </w:rPr>
+        <w:t>import</w:t>
+      </w:r>
+      <w:proofErr w:type="gramEnd"/>
+      <w:r>
+        <w:rPr>
+          <w:rFonts w:ascii="Poppins" w:hAnsi="Poppins" w:cs="Poppins"/>
+          <w:sz w:val="18"/>
+          <w:szCs w:val="18"/>
+          <w:lang w:val="en-US"/>
+        </w:rPr>
+        <w:t xml:space="preserve"> the &lt;</w:t>
+      </w:r>
+      <w:proofErr w:type="spellStart"/>
+      <w:r>
+        <w:rPr>
+          <w:rFonts w:ascii="Poppins" w:hAnsi="Poppins" w:cs="Poppins"/>
+          <w:sz w:val="18"/>
+          <w:szCs w:val="18"/>
+          <w:lang w:val="en-US"/>
+        </w:rPr>
+        <w:t>CustomButton</w:t>
+      </w:r>
+      <w:proofErr w:type="spellEnd"/>
+      <w:r>
+        <w:rPr>
+          <w:rFonts w:ascii="Poppins" w:hAnsi="Poppins" w:cs="Poppins"/>
+          <w:sz w:val="18"/>
+          <w:szCs w:val="18"/>
+          <w:lang w:val="en-US"/>
+        </w:rPr>
+        <w:t>&gt;</w:t>
+      </w:r>
+    </w:p>
+    <w:p>
+      <w:pPr>
+        <w:rPr>
+          <w:rFonts w:ascii="Poppins" w:hAnsi="Poppins" w:cs="Poppins"/>
+          <w:sz w:val="18"/>
+          <w:szCs w:val="18"/>
+          <w:lang w:val="en-US"/>
+        </w:rPr>
+      </w:pPr>
+      <w:r>
+        <w:rPr>
+          <w:rFonts w:ascii="Poppins" w:hAnsi="Poppins" w:cs="Poppins"/>
+          <w:sz w:val="18"/>
+          <w:szCs w:val="18"/>
+          <w:lang w:val="en-US"/>
+        </w:rPr>
+        <w:tab/>
+      </w:r>
+      <w:r>
+        <w:rPr>
+          <w:rFonts w:ascii="Poppins" w:hAnsi="Poppins" w:cs="Poppins"/>
+          <w:sz w:val="18"/>
+          <w:szCs w:val="18"/>
+          <w:lang w:val="en-US"/>
+        </w:rPr>
+        <w:tab/>
+        <w:t xml:space="preserve">c. </w:t>
+      </w:r>
+      <w:proofErr w:type="gramStart"/>
+      <w:r>
+        <w:rPr>
+          <w:rFonts w:ascii="Poppins" w:hAnsi="Poppins" w:cs="Poppins"/>
+          <w:sz w:val="18"/>
+          <w:szCs w:val="18"/>
+          <w:lang w:val="en-US"/>
+        </w:rPr>
+        <w:t>import</w:t>
+      </w:r>
+      <w:proofErr w:type="gramEnd"/>
+      <w:r>
+        <w:rPr>
+          <w:rFonts w:ascii="Poppins" w:hAnsi="Poppins" w:cs="Poppins"/>
+          <w:sz w:val="18"/>
+          <w:szCs w:val="18"/>
+          <w:lang w:val="en-US"/>
+        </w:rPr>
+        <w:t xml:space="preserve"> the &lt;</w:t>
+      </w:r>
+      <w:proofErr w:type="spellStart"/>
+      <w:r>
+        <w:rPr>
+          <w:rFonts w:ascii="Poppins" w:hAnsi="Poppins" w:cs="Poppins"/>
+          <w:sz w:val="18"/>
+          <w:szCs w:val="18"/>
+          <w:lang w:val="en-US"/>
+        </w:rPr>
+        <w:t>CartDropdown</w:t>
+      </w:r>
+      <w:proofErr w:type="spellEnd"/>
+      <w:r>
+        <w:rPr>
+          <w:rFonts w:ascii="Poppins" w:hAnsi="Poppins" w:cs="Poppins"/>
+          <w:sz w:val="18"/>
+          <w:szCs w:val="18"/>
+          <w:lang w:val="en-US"/>
+        </w:rPr>
+        <w:t xml:space="preserve">&gt; to &lt;Header&gt; just outside the option. Watch out for the </w:t>
+      </w:r>
+      <w:proofErr w:type="spellStart"/>
+      <w:r>
+        <w:rPr>
+          <w:rFonts w:ascii="Poppins" w:hAnsi="Poppins" w:cs="Poppins"/>
+          <w:sz w:val="18"/>
+          <w:szCs w:val="18"/>
+          <w:lang w:val="en-US"/>
+        </w:rPr>
+        <w:t>techque</w:t>
+      </w:r>
+      <w:proofErr w:type="spellEnd"/>
+      <w:r>
+        <w:rPr>
+          <w:rFonts w:ascii="Poppins" w:hAnsi="Poppins" w:cs="Poppins"/>
+          <w:sz w:val="18"/>
+          <w:szCs w:val="18"/>
+          <w:lang w:val="en-US"/>
+        </w:rPr>
+        <w:t xml:space="preserve"> for dropdown </w:t>
+      </w:r>
+    </w:p>
+    <w:p>
+      <w:pPr>
+        <w:ind w:left="720" w:firstLine="720"/>
+        <w:rPr>
+          <w:rFonts w:ascii="Poppins" w:hAnsi="Poppins" w:cs="Poppins"/>
+          <w:sz w:val="18"/>
+          <w:szCs w:val="18"/>
+          <w:lang w:val="en-US"/>
+        </w:rPr>
+      </w:pPr>
+      <w:r>
+        <w:rPr>
+          <w:rFonts w:ascii="Poppins" w:hAnsi="Poppins" w:cs="Poppins"/>
+          <w:sz w:val="18"/>
+          <w:szCs w:val="18"/>
+          <w:lang w:val="en-US"/>
+        </w:rPr>
+        <w:t>component.</w:t>
+      </w:r>
+    </w:p>
+    <w:p>
+      <w:pPr>
+        <w:rPr>
+          <w:rFonts w:ascii="Poppins" w:hAnsi="Poppins" w:cs="Poppins"/>
+          <w:sz w:val="18"/>
+          <w:szCs w:val="18"/>
+          <w:lang w:val="en-US"/>
+        </w:rPr>
+      </w:pPr>
+    </w:p>
+    <w:p>
+      <w:pPr>
+        <w:rPr>
+          <w:rFonts w:ascii="Poppins" w:hAnsi="Poppins" w:cs="Poppins"/>
+          <w:sz w:val="18"/>
+          <w:szCs w:val="18"/>
+          <w:lang w:val="en-US"/>
+        </w:rPr>
+      </w:pPr>
+      <w:r>
+        <w:rPr>
+          <w:rFonts w:ascii="Poppins" w:hAnsi="Poppins" w:cs="Poppins"/>
+          <w:sz w:val="18"/>
+          <w:szCs w:val="18"/>
+          <w:lang w:val="en-US"/>
+        </w:rPr>
+        <w:tab/>
+        <w:t>122. Implementing redux in cart</w:t>
+      </w:r>
+    </w:p>
+    <w:p>
+      <w:pPr>
+        <w:rPr>
+          <w:rFonts w:ascii="Poppins" w:hAnsi="Poppins" w:cs="Poppins"/>
+          <w:sz w:val="18"/>
+          <w:szCs w:val="18"/>
+          <w:lang w:val="en-US"/>
+        </w:rPr>
+      </w:pPr>
+      <w:r>
+        <w:rPr>
+          <w:rFonts w:ascii="Poppins" w:hAnsi="Poppins" w:cs="Poppins"/>
+          <w:sz w:val="18"/>
+          <w:szCs w:val="18"/>
+          <w:lang w:val="en-US"/>
+        </w:rPr>
+        <w:tab/>
+      </w:r>
+      <w:r>
+        <w:rPr>
+          <w:rFonts w:ascii="Poppins" w:hAnsi="Poppins" w:cs="Poppins"/>
+          <w:sz w:val="18"/>
+          <w:szCs w:val="18"/>
+          <w:lang w:val="en-US"/>
+        </w:rPr>
+        <w:tab/>
+        <w:t xml:space="preserve">a. </w:t>
+      </w:r>
     </w:p>
     <w:sectPr>
       <w:pgSz w:w="11901" w:h="16817"/>

</xml_diff>